<commit_message>
Added user permissions into the document
</commit_message>
<xml_diff>
--- a/UI/userPermissions.docx
+++ b/UI/userPermissions.docx
@@ -37,6 +37,11 @@
     </w:p>
     <w:p>
       <w:pPr>
+        <w:pStyle w:val="ListParagraph"/>
+        <w:numPr>
+          <w:ilvl w:val="0"/>
+          <w:numId w:val="2"/>
+        </w:numPr>
         <w:spacing w:before="120" w:after="120" w:line="276" w:lineRule="auto"/>
         <w:rPr>
           <w:rFonts w:ascii="Times New Roman" w:eastAsia="Times New Roman" w:hAnsi="Times New Roman" w:cs="Times New Roman"/>
@@ -54,9 +59,14 @@
           <w:sz w:val="23"/>
           <w:szCs w:val="23"/>
         </w:rPr>
-        <w:t>Hunt Master</w:t>
-      </w:r>
-      <w:r>
+        <w:t xml:space="preserve">Hunt Master: </w:t>
+      </w:r>
+    </w:p>
+    <w:p>
+      <w:pPr>
+        <w:pStyle w:val="ListParagraph"/>
+        <w:spacing w:before="120" w:after="120" w:line="276" w:lineRule="auto"/>
+        <w:ind w:left="360"/>
         <w:rPr>
           <w:rFonts w:ascii="Times New Roman" w:eastAsia="Times New Roman" w:hAnsi="Times New Roman" w:cs="Times New Roman"/>
           <w:b/>
@@ -64,59 +74,189 @@
           <w:sz w:val="23"/>
           <w:szCs w:val="23"/>
         </w:rPr>
-        <w:t>:</w:t>
-      </w:r>
+      </w:pPr>
+      <w:bookmarkStart w:id="0" w:name="_GoBack"/>
+      <w:bookmarkEnd w:id="0"/>
+    </w:p>
+    <w:p>
+      <w:pPr>
+        <w:pStyle w:val="ListParagraph"/>
+        <w:numPr>
+          <w:ilvl w:val="0"/>
+          <w:numId w:val="1"/>
+        </w:numPr>
+        <w:spacing w:before="120" w:after="120" w:line="276" w:lineRule="auto"/>
+        <w:rPr>
+          <w:rFonts w:ascii="Times New Roman" w:eastAsia="Times New Roman" w:hAnsi="Times New Roman" w:cs="Times New Roman"/>
+          <w:sz w:val="24"/>
+          <w:szCs w:val="24"/>
+        </w:rPr>
+      </w:pPr>
+      <w:r>
+        <w:rPr>
+          <w:rFonts w:ascii="Times New Roman" w:eastAsia="Times New Roman" w:hAnsi="Times New Roman" w:cs="Times New Roman"/>
+          <w:sz w:val="24"/>
+          <w:szCs w:val="24"/>
+        </w:rPr>
+        <w:t>The Hunt</w:t>
+      </w:r>
+      <w:r>
+        <w:rPr>
+          <w:rFonts w:ascii="Times New Roman" w:eastAsia="Times New Roman" w:hAnsi="Times New Roman" w:cs="Times New Roman"/>
+          <w:sz w:val="24"/>
+          <w:szCs w:val="24"/>
+        </w:rPr>
+        <w:t xml:space="preserve"> </w:t>
+      </w:r>
+      <w:r>
+        <w:rPr>
+          <w:rFonts w:ascii="Times New Roman" w:eastAsia="Times New Roman" w:hAnsi="Times New Roman" w:cs="Times New Roman"/>
+          <w:sz w:val="24"/>
+          <w:szCs w:val="24"/>
+        </w:rPr>
+        <w:t xml:space="preserve">master was responsible for administering the annual hunting tournament at </w:t>
+      </w:r>
+      <w:r>
+        <w:rPr>
+          <w:rFonts w:ascii="Times New Roman" w:eastAsia="Times New Roman" w:hAnsi="Times New Roman" w:cs="Times New Roman"/>
+          <w:sz w:val="24"/>
+          <w:szCs w:val="24"/>
+        </w:rPr>
+        <w:t>NWMSU</w:t>
+      </w:r>
+      <w:r>
+        <w:rPr>
+          <w:rFonts w:ascii="Times New Roman" w:eastAsia="Times New Roman" w:hAnsi="Times New Roman" w:cs="Times New Roman"/>
+          <w:sz w:val="24"/>
+          <w:szCs w:val="24"/>
+        </w:rPr>
+        <w:t xml:space="preserve">. The tournament has multiple rounds and participation involves hunting down the three targets assigned by the </w:t>
+      </w:r>
+      <w:r>
+        <w:rPr>
+          <w:rFonts w:ascii="Times New Roman" w:eastAsia="Times New Roman" w:hAnsi="Times New Roman" w:cs="Times New Roman"/>
+          <w:sz w:val="24"/>
+          <w:szCs w:val="24"/>
+        </w:rPr>
+        <w:t>Hunt master</w:t>
+      </w:r>
+      <w:r>
+        <w:rPr>
+          <w:rFonts w:ascii="Times New Roman" w:eastAsia="Times New Roman" w:hAnsi="Times New Roman" w:cs="Times New Roman"/>
+          <w:sz w:val="24"/>
+          <w:szCs w:val="24"/>
+        </w:rPr>
+        <w:t>.</w:t>
+      </w:r>
+    </w:p>
+    <w:p>
+      <w:pPr>
+        <w:pStyle w:val="ListParagraph"/>
+        <w:numPr>
+          <w:ilvl w:val="0"/>
+          <w:numId w:val="1"/>
+        </w:numPr>
+        <w:spacing w:before="120" w:after="120" w:line="276" w:lineRule="auto"/>
+        <w:rPr>
+          <w:rFonts w:ascii="Times New Roman" w:eastAsia="Times New Roman" w:hAnsi="Times New Roman" w:cs="Times New Roman"/>
+          <w:sz w:val="24"/>
+          <w:szCs w:val="24"/>
+        </w:rPr>
+      </w:pPr>
+      <w:r>
+        <w:rPr>
+          <w:rFonts w:ascii="Times New Roman" w:eastAsia="Times New Roman" w:hAnsi="Times New Roman" w:cs="Times New Roman"/>
+          <w:sz w:val="24"/>
+          <w:szCs w:val="24"/>
+        </w:rPr>
+        <w:t>Creates quests for the competition</w:t>
+      </w:r>
+      <w:r>
+        <w:rPr>
+          <w:rFonts w:ascii="Times New Roman" w:eastAsia="Times New Roman" w:hAnsi="Times New Roman" w:cs="Times New Roman"/>
+          <w:sz w:val="24"/>
+          <w:szCs w:val="24"/>
+        </w:rPr>
+        <w:t>.</w:t>
+      </w:r>
+    </w:p>
+    <w:p>
+      <w:pPr>
+        <w:pStyle w:val="ListParagraph"/>
+        <w:spacing w:before="120" w:after="120" w:line="276" w:lineRule="auto"/>
+        <w:rPr>
+          <w:rFonts w:ascii="Times New Roman" w:eastAsia="Times New Roman" w:hAnsi="Times New Roman" w:cs="Times New Roman"/>
+          <w:sz w:val="24"/>
+          <w:szCs w:val="24"/>
+        </w:rPr>
+      </w:pPr>
+    </w:p>
+    <w:p>
+      <w:pPr>
+        <w:pStyle w:val="ListParagraph"/>
+        <w:numPr>
+          <w:ilvl w:val="0"/>
+          <w:numId w:val="2"/>
+        </w:numPr>
+        <w:spacing w:line="276" w:lineRule="auto"/>
+        <w:rPr>
+          <w:rFonts w:ascii="Times New Roman" w:eastAsia="Times New Roman" w:hAnsi="Times New Roman" w:cs="Times New Roman"/>
+          <w:sz w:val="24"/>
+          <w:szCs w:val="24"/>
+        </w:rPr>
+      </w:pPr>
       <w:r>
         <w:rPr>
           <w:rFonts w:ascii="Times New Roman" w:eastAsia="Times New Roman" w:hAnsi="Times New Roman" w:cs="Times New Roman"/>
           <w:b/>
           <w:bCs/>
-          <w:sz w:val="23"/>
-          <w:szCs w:val="23"/>
+          <w:sz w:val="24"/>
+          <w:szCs w:val="24"/>
+        </w:rPr>
+        <w:t>Users / Players:</w:t>
+      </w:r>
+      <w:r>
+        <w:rPr>
+          <w:rFonts w:ascii="Times New Roman" w:eastAsia="Times New Roman" w:hAnsi="Times New Roman" w:cs="Times New Roman"/>
+          <w:sz w:val="24"/>
+          <w:szCs w:val="24"/>
         </w:rPr>
         <w:t xml:space="preserve"> </w:t>
       </w:r>
     </w:p>
     <w:p>
       <w:pPr>
-        <w:spacing w:before="120" w:after="120" w:line="276" w:lineRule="auto"/>
-        <w:rPr>
-          <w:rFonts w:ascii="Times New Roman" w:eastAsia="Times New Roman" w:hAnsi="Times New Roman" w:cs="Times New Roman"/>
-          <w:sz w:val="24"/>
-          <w:szCs w:val="24"/>
-        </w:rPr>
-      </w:pPr>
-      <w:r>
-        <w:rPr>
-          <w:rFonts w:ascii="Times New Roman" w:eastAsia="Times New Roman" w:hAnsi="Times New Roman" w:cs="Times New Roman"/>
-          <w:sz w:val="24"/>
-          <w:szCs w:val="24"/>
-        </w:rPr>
-        <w:t>The Hunt</w:t>
-      </w:r>
-      <w:r>
-        <w:rPr>
-          <w:rFonts w:ascii="Times New Roman" w:eastAsia="Times New Roman" w:hAnsi="Times New Roman" w:cs="Times New Roman"/>
-          <w:sz w:val="24"/>
-          <w:szCs w:val="24"/>
-        </w:rPr>
-        <w:t xml:space="preserve"> </w:t>
-      </w:r>
-      <w:r>
-        <w:rPr>
-          <w:rFonts w:ascii="Times New Roman" w:eastAsia="Times New Roman" w:hAnsi="Times New Roman" w:cs="Times New Roman"/>
-          <w:sz w:val="24"/>
-          <w:szCs w:val="24"/>
-        </w:rPr>
-        <w:t xml:space="preserve">master was responsible for administering the annual hunting tournament at Black Bear Lodge. The tournament has multiple rounds and participation involves hunting down the three targets assigned by the </w:t>
-      </w:r>
-      <w:r>
-        <w:rPr>
-          <w:rFonts w:ascii="Times New Roman" w:eastAsia="Times New Roman" w:hAnsi="Times New Roman" w:cs="Times New Roman"/>
-          <w:sz w:val="24"/>
-          <w:szCs w:val="24"/>
-        </w:rPr>
-        <w:t>Hunt master</w:t>
+        <w:pStyle w:val="ListParagraph"/>
+        <w:spacing w:line="276" w:lineRule="auto"/>
+        <w:ind w:left="360"/>
+        <w:rPr>
+          <w:rFonts w:ascii="Times New Roman" w:eastAsia="Times New Roman" w:hAnsi="Times New Roman" w:cs="Times New Roman"/>
+          <w:sz w:val="24"/>
+          <w:szCs w:val="24"/>
+        </w:rPr>
+      </w:pPr>
+    </w:p>
+    <w:p>
+      <w:pPr>
+        <w:pStyle w:val="ListParagraph"/>
+        <w:numPr>
+          <w:ilvl w:val="0"/>
+          <w:numId w:val="3"/>
+        </w:numPr>
+        <w:spacing w:line="276" w:lineRule="auto"/>
+        <w:rPr>
+          <w:rFonts w:ascii="Times New Roman" w:eastAsia="Times New Roman" w:hAnsi="Times New Roman" w:cs="Times New Roman"/>
+          <w:sz w:val="24"/>
+          <w:szCs w:val="24"/>
+        </w:rPr>
+      </w:pPr>
+      <w:r>
+        <w:rPr>
+          <w:rFonts w:ascii="Times New Roman" w:eastAsia="Times New Roman" w:hAnsi="Times New Roman" w:cs="Times New Roman"/>
+          <w:sz w:val="24"/>
+          <w:szCs w:val="24"/>
+        </w:rPr>
+        <w:t>People who can signup/login into the game are users / players of the game who can access the game</w:t>
       </w:r>
       <w:r>
         <w:rPr>
@@ -129,6 +269,11 @@
     </w:p>
     <w:p>
       <w:pPr>
+        <w:pStyle w:val="ListParagraph"/>
+        <w:numPr>
+          <w:ilvl w:val="0"/>
+          <w:numId w:val="3"/>
+        </w:numPr>
         <w:spacing w:line="276" w:lineRule="auto"/>
         <w:rPr>
           <w:rFonts w:ascii="Times New Roman" w:eastAsia="Times New Roman" w:hAnsi="Times New Roman" w:cs="Times New Roman"/>
@@ -139,93 +284,140 @@
       <w:r>
         <w:rPr>
           <w:rFonts w:ascii="Times New Roman" w:eastAsia="Times New Roman" w:hAnsi="Times New Roman" w:cs="Times New Roman"/>
+          <w:sz w:val="24"/>
+          <w:szCs w:val="24"/>
+        </w:rPr>
+        <w:t>They have access to change their password if they have forgot the password by any chance.</w:t>
+      </w:r>
+    </w:p>
+    <w:p>
+      <w:pPr>
+        <w:pStyle w:val="ListParagraph"/>
+        <w:numPr>
+          <w:ilvl w:val="0"/>
+          <w:numId w:val="3"/>
+        </w:numPr>
+        <w:spacing w:line="276" w:lineRule="auto"/>
+        <w:rPr>
+          <w:rFonts w:ascii="Times New Roman" w:eastAsia="Times New Roman" w:hAnsi="Times New Roman" w:cs="Times New Roman"/>
+          <w:sz w:val="24"/>
+          <w:szCs w:val="24"/>
+        </w:rPr>
+      </w:pPr>
+      <w:r>
+        <w:rPr>
+          <w:rFonts w:ascii="Times New Roman" w:eastAsia="Times New Roman" w:hAnsi="Times New Roman" w:cs="Times New Roman"/>
+          <w:sz w:val="24"/>
+          <w:szCs w:val="24"/>
+        </w:rPr>
+        <w:t xml:space="preserve">They can verify their email to </w:t>
+      </w:r>
+      <w:r>
+        <w:rPr>
+          <w:rFonts w:ascii="Times New Roman" w:eastAsia="Times New Roman" w:hAnsi="Times New Roman" w:cs="Times New Roman"/>
+          <w:sz w:val="24"/>
+          <w:szCs w:val="24"/>
+        </w:rPr>
+        <w:t>change the password.</w:t>
+      </w:r>
+    </w:p>
+    <w:p>
+      <w:pPr>
+        <w:pStyle w:val="ListParagraph"/>
+        <w:numPr>
+          <w:ilvl w:val="0"/>
+          <w:numId w:val="3"/>
+        </w:numPr>
+        <w:spacing w:line="276" w:lineRule="auto"/>
+        <w:rPr>
+          <w:rFonts w:ascii="Times New Roman" w:eastAsia="Times New Roman" w:hAnsi="Times New Roman" w:cs="Times New Roman"/>
+          <w:sz w:val="24"/>
+          <w:szCs w:val="24"/>
+        </w:rPr>
+      </w:pPr>
+      <w:r>
+        <w:rPr>
+          <w:rFonts w:ascii="Times New Roman" w:eastAsia="Times New Roman" w:hAnsi="Times New Roman" w:cs="Times New Roman"/>
+          <w:sz w:val="24"/>
+          <w:szCs w:val="24"/>
+        </w:rPr>
+        <w:t xml:space="preserve">Players/Users have right to accept or decline the team invite which is sent by the captain </w:t>
+      </w:r>
+      <w:proofErr w:type="spellStart"/>
+      <w:r>
+        <w:rPr>
+          <w:rFonts w:ascii="Times New Roman" w:eastAsia="Times New Roman" w:hAnsi="Times New Roman" w:cs="Times New Roman"/>
+          <w:sz w:val="24"/>
+          <w:szCs w:val="24"/>
+        </w:rPr>
+        <w:t>i.e</w:t>
+      </w:r>
+      <w:proofErr w:type="spellEnd"/>
+      <w:r>
+        <w:rPr>
+          <w:rFonts w:ascii="Times New Roman" w:eastAsia="Times New Roman" w:hAnsi="Times New Roman" w:cs="Times New Roman"/>
+          <w:sz w:val="24"/>
+          <w:szCs w:val="24"/>
+        </w:rPr>
+        <w:t>, admin of the team to join their team as a member.</w:t>
+      </w:r>
+    </w:p>
+    <w:p>
+      <w:pPr>
+        <w:pStyle w:val="ListParagraph"/>
+        <w:numPr>
+          <w:ilvl w:val="0"/>
+          <w:numId w:val="3"/>
+        </w:numPr>
+        <w:spacing w:line="276" w:lineRule="auto"/>
+        <w:rPr>
+          <w:rFonts w:ascii="Times New Roman" w:eastAsia="Times New Roman" w:hAnsi="Times New Roman" w:cs="Times New Roman"/>
+          <w:sz w:val="24"/>
+          <w:szCs w:val="24"/>
+        </w:rPr>
+      </w:pPr>
+      <w:r>
+        <w:rPr>
+          <w:rFonts w:ascii="Times New Roman" w:eastAsia="Times New Roman" w:hAnsi="Times New Roman" w:cs="Times New Roman"/>
+          <w:sz w:val="24"/>
+          <w:szCs w:val="24"/>
+        </w:rPr>
+        <w:t>They have access to request the 3 clues and go to the map.</w:t>
+      </w:r>
+    </w:p>
+    <w:p>
+      <w:pPr>
+        <w:pStyle w:val="NormalWeb"/>
+        <w:numPr>
+          <w:ilvl w:val="0"/>
+          <w:numId w:val="2"/>
+        </w:numPr>
+        <w:shd w:val="clear" w:color="auto" w:fill="FFFFFF"/>
+        <w:spacing w:before="240" w:beforeAutospacing="0" w:after="240" w:afterAutospacing="0"/>
+        <w:rPr>
           <w:b/>
           <w:bCs/>
-          <w:sz w:val="24"/>
-          <w:szCs w:val="24"/>
-        </w:rPr>
-        <w:t>Users / Players:</w:t>
-      </w:r>
-      <w:r>
-        <w:rPr>
-          <w:rFonts w:ascii="Times New Roman" w:eastAsia="Times New Roman" w:hAnsi="Times New Roman" w:cs="Times New Roman"/>
-          <w:sz w:val="24"/>
-          <w:szCs w:val="24"/>
-        </w:rPr>
-        <w:t xml:space="preserve"> </w:t>
-      </w:r>
-    </w:p>
-    <w:p>
-      <w:pPr>
-        <w:spacing w:line="276" w:lineRule="auto"/>
-        <w:rPr>
-          <w:rFonts w:ascii="Times New Roman" w:eastAsia="Times New Roman" w:hAnsi="Times New Roman" w:cs="Times New Roman"/>
-          <w:sz w:val="24"/>
-          <w:szCs w:val="24"/>
-        </w:rPr>
-      </w:pPr>
-      <w:r>
-        <w:rPr>
-          <w:rFonts w:ascii="Times New Roman" w:eastAsia="Times New Roman" w:hAnsi="Times New Roman" w:cs="Times New Roman"/>
-          <w:sz w:val="24"/>
-          <w:szCs w:val="24"/>
-        </w:rPr>
-        <w:t>People who can signup/login into the game are users / players of the game who can access the game</w:t>
-      </w:r>
-      <w:r>
-        <w:rPr>
-          <w:rFonts w:ascii="Times New Roman" w:eastAsia="Times New Roman" w:hAnsi="Times New Roman" w:cs="Times New Roman"/>
-          <w:sz w:val="24"/>
-          <w:szCs w:val="24"/>
-        </w:rPr>
-        <w:t>.</w:t>
-      </w:r>
-    </w:p>
-    <w:p>
-      <w:pPr>
-        <w:spacing w:line="276" w:lineRule="auto"/>
-        <w:rPr>
-          <w:rFonts w:ascii="Times New Roman" w:eastAsia="Times New Roman" w:hAnsi="Times New Roman" w:cs="Times New Roman"/>
-          <w:sz w:val="24"/>
-          <w:szCs w:val="24"/>
-        </w:rPr>
-      </w:pPr>
-      <w:bookmarkStart w:id="0" w:name="_GoBack"/>
-      <w:bookmarkEnd w:id="0"/>
-      <w:r>
-        <w:rPr>
-          <w:rFonts w:ascii="Times New Roman" w:eastAsia="Times New Roman" w:hAnsi="Times New Roman" w:cs="Times New Roman"/>
-          <w:sz w:val="24"/>
-          <w:szCs w:val="24"/>
-        </w:rPr>
-        <w:t>Players/Users have right to accept or decline the team invite which is sent by the captain i.e, admin of the team to join their team as a member.</w:t>
-      </w:r>
-    </w:p>
-    <w:p>
-      <w:pPr>
-        <w:pStyle w:val="NormalWeb"/>
-        <w:shd w:val="clear" w:color="auto" w:fill="FFFFFF"/>
-        <w:spacing w:before="240" w:beforeAutospacing="0" w:after="240" w:afterAutospacing="0" w:line="276" w:lineRule="auto"/>
+          <w:color w:val="212529"/>
+        </w:rPr>
+      </w:pPr>
+      <w:r>
         <w:rPr>
           <w:b/>
           <w:bCs/>
           <w:color w:val="212529"/>
         </w:rPr>
-      </w:pPr>
-      <w:r>
-        <w:rPr>
-          <w:b/>
-          <w:bCs/>
-          <w:color w:val="212529"/>
-        </w:rPr>
         <w:t>Admin:</w:t>
       </w:r>
     </w:p>
     <w:p>
       <w:pPr>
         <w:pStyle w:val="NormalWeb"/>
+        <w:numPr>
+          <w:ilvl w:val="0"/>
+          <w:numId w:val="4"/>
+        </w:numPr>
         <w:shd w:val="clear" w:color="auto" w:fill="FFFFFF"/>
-        <w:spacing w:before="240" w:beforeAutospacing="0" w:after="240" w:afterAutospacing="0" w:line="276" w:lineRule="auto"/>
+        <w:spacing w:before="240" w:beforeAutospacing="0" w:after="240" w:afterAutospacing="0"/>
         <w:rPr>
           <w:color w:val="212529"/>
         </w:rPr>
@@ -246,8 +438,12 @@
     <w:p>
       <w:pPr>
         <w:pStyle w:val="NormalWeb"/>
+        <w:numPr>
+          <w:ilvl w:val="0"/>
+          <w:numId w:val="4"/>
+        </w:numPr>
         <w:shd w:val="clear" w:color="auto" w:fill="FFFFFF"/>
-        <w:spacing w:before="240" w:beforeAutospacing="0" w:after="240" w:afterAutospacing="0" w:line="276" w:lineRule="auto"/>
+        <w:spacing w:before="240" w:beforeAutospacing="0" w:after="240" w:afterAutospacing="0"/>
         <w:rPr>
           <w:color w:val="212529"/>
         </w:rPr>
@@ -292,8 +488,12 @@
     <w:p>
       <w:pPr>
         <w:pStyle w:val="NormalWeb"/>
+        <w:numPr>
+          <w:ilvl w:val="0"/>
+          <w:numId w:val="4"/>
+        </w:numPr>
         <w:shd w:val="clear" w:color="auto" w:fill="FFFFFF"/>
-        <w:spacing w:before="240" w:beforeAutospacing="0" w:after="240" w:afterAutospacing="0" w:line="276" w:lineRule="auto"/>
+        <w:spacing w:before="240" w:beforeAutospacing="0" w:after="240" w:afterAutospacing="0"/>
         <w:rPr>
           <w:color w:val="212529"/>
         </w:rPr>
@@ -332,8 +532,12 @@
     <w:p>
       <w:pPr>
         <w:pStyle w:val="NormalWeb"/>
+        <w:numPr>
+          <w:ilvl w:val="0"/>
+          <w:numId w:val="4"/>
+        </w:numPr>
         <w:shd w:val="clear" w:color="auto" w:fill="FFFFFF"/>
-        <w:spacing w:before="240" w:beforeAutospacing="0" w:after="240" w:afterAutospacing="0" w:line="276" w:lineRule="auto"/>
+        <w:spacing w:before="240" w:beforeAutospacing="0" w:after="240" w:afterAutospacing="0"/>
         <w:rPr>
           <w:color w:val="212529"/>
         </w:rPr>
@@ -347,10 +551,51 @@
     </w:p>
     <w:p>
       <w:pPr>
+        <w:pStyle w:val="NormalWeb"/>
+        <w:numPr>
+          <w:ilvl w:val="0"/>
+          <w:numId w:val="4"/>
+        </w:numPr>
+        <w:shd w:val="clear" w:color="auto" w:fill="FFFFFF"/>
+        <w:spacing w:before="240" w:beforeAutospacing="0" w:after="240" w:afterAutospacing="0"/>
+        <w:rPr>
+          <w:color w:val="212529"/>
+        </w:rPr>
+      </w:pPr>
+      <w:r>
+        <w:rPr>
+          <w:color w:val="212529"/>
+        </w:rPr>
+        <w:t>Admins can create a team and join the players.</w:t>
+      </w:r>
+    </w:p>
+    <w:p>
+      <w:pPr>
+        <w:pStyle w:val="NormalWeb"/>
+        <w:numPr>
+          <w:ilvl w:val="0"/>
+          <w:numId w:val="4"/>
+        </w:numPr>
+        <w:shd w:val="clear" w:color="auto" w:fill="FFFFFF"/>
+        <w:spacing w:before="240" w:beforeAutospacing="0" w:after="240" w:afterAutospacing="0"/>
+        <w:rPr>
+          <w:color w:val="212529"/>
+        </w:rPr>
+      </w:pPr>
+      <w:r>
+        <w:rPr>
+          <w:color w:val="212529"/>
+        </w:rPr>
+        <w:t>Admins only can start the competition with start date and time as well as end date and time.</w:t>
+      </w:r>
+    </w:p>
+    <w:p>
+      <w:pPr>
         <w:spacing w:line="276" w:lineRule="auto"/>
       </w:pPr>
     </w:p>
     <w:sectPr>
+      <w:headerReference w:type="default" r:id="rId7"/>
       <w:pgSz w:w="12240" w:h="15840"/>
       <w:pgMar w:top="1440" w:right="1440" w:bottom="1440" w:left="1440" w:header="720" w:footer="720" w:gutter="0"/>
       <w:cols w:space="720"/>
@@ -358,6 +603,512 @@
     </w:sectPr>
   </w:body>
 </w:document>
+</file>
+
+<file path=word/endnotes.xml><?xml version="1.0" encoding="utf-8"?>
+<w:endnotes xmlns:wpc="http://schemas.microsoft.com/office/word/2010/wordprocessingCanvas" xmlns:cx="http://schemas.microsoft.com/office/drawing/2014/chartex" xmlns:cx1="http://schemas.microsoft.com/office/drawing/2015/9/8/chartex" xmlns:cx2="http://schemas.microsoft.com/office/drawing/2015/10/21/chartex" xmlns:cx3="http://schemas.microsoft.com/office/drawing/2016/5/9/chartex" xmlns:cx4="http://schemas.microsoft.com/office/drawing/2016/5/10/chartex" xmlns:cx5="http://schemas.microsoft.com/office/drawing/2016/5/11/chartex" xmlns:cx6="http://schemas.microsoft.com/office/drawing/2016/5/12/chartex" xmlns:cx7="http://schemas.microsoft.com/office/drawing/2016/5/13/chartex" xmlns:cx8="http://schemas.microsoft.com/office/drawing/2016/5/14/chartex" xmlns:mc="http://schemas.openxmlformats.org/markup-compatibility/2006" xmlns:aink="http://schemas.microsoft.com/office/drawing/2016/ink" xmlns:am3d="http://schemas.microsoft.com/office/drawing/2017/model3d" xmlns:o="urn:schemas-microsoft-com:office:office" xmlns:r="http://schemas.openxmlformats.org/officeDocument/2006/relationships" xmlns:m="http://schemas.openxmlformats.org/officeDocument/2006/math" xmlns:v="urn:schemas-microsoft-com:vml" xmlns:wp14="http://schemas.microsoft.com/office/word/2010/wordprocessingDrawing" xmlns:wp="http://schemas.openxmlformats.org/drawingml/2006/wordprocessingDrawing" xmlns:w10="urn:schemas-microsoft-com:office:word" xmlns:w="http://schemas.openxmlformats.org/wordprocessingml/2006/main" xmlns:w14="http://schemas.microsoft.com/office/word/2010/wordml" xmlns:w15="http://schemas.microsoft.com/office/word/2012/wordml" xmlns:w16cid="http://schemas.microsoft.com/office/word/2016/wordml/cid" xmlns:w16se="http://schemas.microsoft.com/office/word/2015/wordml/symex" xmlns:wpg="http://schemas.microsoft.com/office/word/2010/wordprocessingGroup" xmlns:wpi="http://schemas.microsoft.com/office/word/2010/wordprocessingInk" xmlns:wne="http://schemas.microsoft.com/office/word/2006/wordml" xmlns:wps="http://schemas.microsoft.com/office/word/2010/wordprocessingShape" mc:Ignorable="w14 w15 w16se w16cid wp14">
+  <w:endnote w:type="separator" w:id="-1">
+    <w:p>
+      <w:pPr>
+        <w:spacing w:after="0" w:line="240" w:lineRule="auto"/>
+      </w:pPr>
+      <w:r>
+        <w:separator/>
+      </w:r>
+    </w:p>
+  </w:endnote>
+  <w:endnote w:type="continuationSeparator" w:id="0">
+    <w:p>
+      <w:pPr>
+        <w:spacing w:after="0" w:line="240" w:lineRule="auto"/>
+      </w:pPr>
+      <w:r>
+        <w:continuationSeparator/>
+      </w:r>
+    </w:p>
+  </w:endnote>
+</w:endnotes>
+</file>
+
+<file path=word/footnotes.xml><?xml version="1.0" encoding="utf-8"?>
+<w:footnotes xmlns:wpc="http://schemas.microsoft.com/office/word/2010/wordprocessingCanvas" xmlns:cx="http://schemas.microsoft.com/office/drawing/2014/chartex" xmlns:cx1="http://schemas.microsoft.com/office/drawing/2015/9/8/chartex" xmlns:cx2="http://schemas.microsoft.com/office/drawing/2015/10/21/chartex" xmlns:cx3="http://schemas.microsoft.com/office/drawing/2016/5/9/chartex" xmlns:cx4="http://schemas.microsoft.com/office/drawing/2016/5/10/chartex" xmlns:cx5="http://schemas.microsoft.com/office/drawing/2016/5/11/chartex" xmlns:cx6="http://schemas.microsoft.com/office/drawing/2016/5/12/chartex" xmlns:cx7="http://schemas.microsoft.com/office/drawing/2016/5/13/chartex" xmlns:cx8="http://schemas.microsoft.com/office/drawing/2016/5/14/chartex" xmlns:mc="http://schemas.openxmlformats.org/markup-compatibility/2006" xmlns:aink="http://schemas.microsoft.com/office/drawing/2016/ink" xmlns:am3d="http://schemas.microsoft.com/office/drawing/2017/model3d" xmlns:o="urn:schemas-microsoft-com:office:office" xmlns:r="http://schemas.openxmlformats.org/officeDocument/2006/relationships" xmlns:m="http://schemas.openxmlformats.org/officeDocument/2006/math" xmlns:v="urn:schemas-microsoft-com:vml" xmlns:wp14="http://schemas.microsoft.com/office/word/2010/wordprocessingDrawing" xmlns:wp="http://schemas.openxmlformats.org/drawingml/2006/wordprocessingDrawing" xmlns:w10="urn:schemas-microsoft-com:office:word" xmlns:w="http://schemas.openxmlformats.org/wordprocessingml/2006/main" xmlns:w14="http://schemas.microsoft.com/office/word/2010/wordml" xmlns:w15="http://schemas.microsoft.com/office/word/2012/wordml" xmlns:w16cid="http://schemas.microsoft.com/office/word/2016/wordml/cid" xmlns:w16se="http://schemas.microsoft.com/office/word/2015/wordml/symex" xmlns:wpg="http://schemas.microsoft.com/office/word/2010/wordprocessingGroup" xmlns:wpi="http://schemas.microsoft.com/office/word/2010/wordprocessingInk" xmlns:wne="http://schemas.microsoft.com/office/word/2006/wordml" xmlns:wps="http://schemas.microsoft.com/office/word/2010/wordprocessingShape" mc:Ignorable="w14 w15 w16se w16cid wp14">
+  <w:footnote w:type="separator" w:id="-1">
+    <w:p>
+      <w:pPr>
+        <w:spacing w:after="0" w:line="240" w:lineRule="auto"/>
+      </w:pPr>
+      <w:r>
+        <w:separator/>
+      </w:r>
+    </w:p>
+  </w:footnote>
+  <w:footnote w:type="continuationSeparator" w:id="0">
+    <w:p>
+      <w:pPr>
+        <w:spacing w:after="0" w:line="240" w:lineRule="auto"/>
+      </w:pPr>
+      <w:r>
+        <w:continuationSeparator/>
+      </w:r>
+    </w:p>
+  </w:footnote>
+</w:footnotes>
+</file>
+
+<file path=word/header1.xml><?xml version="1.0" encoding="utf-8"?>
+<w:hdr xmlns:wpc="http://schemas.microsoft.com/office/word/2010/wordprocessingCanvas" xmlns:cx="http://schemas.microsoft.com/office/drawing/2014/chartex" xmlns:cx1="http://schemas.microsoft.com/office/drawing/2015/9/8/chartex" xmlns:cx2="http://schemas.microsoft.com/office/drawing/2015/10/21/chartex" xmlns:cx3="http://schemas.microsoft.com/office/drawing/2016/5/9/chartex" xmlns:cx4="http://schemas.microsoft.com/office/drawing/2016/5/10/chartex" xmlns:cx5="http://schemas.microsoft.com/office/drawing/2016/5/11/chartex" xmlns:cx6="http://schemas.microsoft.com/office/drawing/2016/5/12/chartex" xmlns:cx7="http://schemas.microsoft.com/office/drawing/2016/5/13/chartex" xmlns:cx8="http://schemas.microsoft.com/office/drawing/2016/5/14/chartex" xmlns:mc="http://schemas.openxmlformats.org/markup-compatibility/2006" xmlns:aink="http://schemas.microsoft.com/office/drawing/2016/ink" xmlns:am3d="http://schemas.microsoft.com/office/drawing/2017/model3d" xmlns:o="urn:schemas-microsoft-com:office:office" xmlns:r="http://schemas.openxmlformats.org/officeDocument/2006/relationships" xmlns:m="http://schemas.openxmlformats.org/officeDocument/2006/math" xmlns:v="urn:schemas-microsoft-com:vml" xmlns:wp14="http://schemas.microsoft.com/office/word/2010/wordprocessingDrawing" xmlns:wp="http://schemas.openxmlformats.org/drawingml/2006/wordprocessingDrawing" xmlns:w10="urn:schemas-microsoft-com:office:word" xmlns:w="http://schemas.openxmlformats.org/wordprocessingml/2006/main" xmlns:w14="http://schemas.microsoft.com/office/word/2010/wordml" xmlns:w15="http://schemas.microsoft.com/office/word/2012/wordml" xmlns:w16cid="http://schemas.microsoft.com/office/word/2016/wordml/cid" xmlns:w16se="http://schemas.microsoft.com/office/word/2015/wordml/symex" xmlns:wpg="http://schemas.microsoft.com/office/word/2010/wordprocessingGroup" xmlns:wpi="http://schemas.microsoft.com/office/word/2010/wordprocessingInk" xmlns:wne="http://schemas.microsoft.com/office/word/2006/wordml" xmlns:wps="http://schemas.microsoft.com/office/word/2010/wordprocessingShape" mc:Ignorable="w14 w15 w16se w16cid wp14">
+  <w:p>
+    <w:pPr>
+      <w:pStyle w:val="Header"/>
+      <w:jc w:val="right"/>
+    </w:pPr>
+    <w:r>
+      <w:t>Sumana Reddy</w:t>
+    </w:r>
+  </w:p>
+</w:hdr>
+</file>
+
+<file path=word/numbering.xml><?xml version="1.0" encoding="utf-8"?>
+<w:numbering xmlns:wpc="http://schemas.microsoft.com/office/word/2010/wordprocessingCanvas" xmlns:cx="http://schemas.microsoft.com/office/drawing/2014/chartex" xmlns:cx1="http://schemas.microsoft.com/office/drawing/2015/9/8/chartex" xmlns:cx2="http://schemas.microsoft.com/office/drawing/2015/10/21/chartex" xmlns:cx3="http://schemas.microsoft.com/office/drawing/2016/5/9/chartex" xmlns:cx4="http://schemas.microsoft.com/office/drawing/2016/5/10/chartex" xmlns:cx5="http://schemas.microsoft.com/office/drawing/2016/5/11/chartex" xmlns:cx6="http://schemas.microsoft.com/office/drawing/2016/5/12/chartex" xmlns:cx7="http://schemas.microsoft.com/office/drawing/2016/5/13/chartex" xmlns:cx8="http://schemas.microsoft.com/office/drawing/2016/5/14/chartex" xmlns:mc="http://schemas.openxmlformats.org/markup-compatibility/2006" xmlns:aink="http://schemas.microsoft.com/office/drawing/2016/ink" xmlns:am3d="http://schemas.microsoft.com/office/drawing/2017/model3d" xmlns:o="urn:schemas-microsoft-com:office:office" xmlns:r="http://schemas.openxmlformats.org/officeDocument/2006/relationships" xmlns:m="http://schemas.openxmlformats.org/officeDocument/2006/math" xmlns:v="urn:schemas-microsoft-com:vml" xmlns:wp14="http://schemas.microsoft.com/office/word/2010/wordprocessingDrawing" xmlns:wp="http://schemas.openxmlformats.org/drawingml/2006/wordprocessingDrawing" xmlns:w10="urn:schemas-microsoft-com:office:word" xmlns:w="http://schemas.openxmlformats.org/wordprocessingml/2006/main" xmlns:w14="http://schemas.microsoft.com/office/word/2010/wordml" xmlns:w15="http://schemas.microsoft.com/office/word/2012/wordml" xmlns:w16cid="http://schemas.microsoft.com/office/word/2016/wordml/cid" xmlns:w16se="http://schemas.microsoft.com/office/word/2015/wordml/symex" xmlns:wpg="http://schemas.microsoft.com/office/word/2010/wordprocessingGroup" xmlns:wpi="http://schemas.microsoft.com/office/word/2010/wordprocessingInk" xmlns:wne="http://schemas.microsoft.com/office/word/2006/wordml" xmlns:wps="http://schemas.microsoft.com/office/word/2010/wordprocessingShape" mc:Ignorable="w14 w15 w16se w16cid wp14">
+  <w:abstractNum w:abstractNumId="0" w15:restartNumberingAfterBreak="0">
+    <w:nsid w:val="07CF37FD"/>
+    <w:multiLevelType w:val="hybridMultilevel"/>
+    <w:tmpl w:val="80663EFA"/>
+    <w:lvl w:ilvl="0" w:tplc="04090001">
+      <w:start w:val="1"/>
+      <w:numFmt w:val="bullet"/>
+      <w:lvlText w:val=""/>
+      <w:lvlJc w:val="left"/>
+      <w:pPr>
+        <w:ind w:left="720" w:hanging="360"/>
+      </w:pPr>
+      <w:rPr>
+        <w:rFonts w:ascii="Symbol" w:hAnsi="Symbol" w:hint="default"/>
+      </w:rPr>
+    </w:lvl>
+    <w:lvl w:ilvl="1" w:tplc="04090003" w:tentative="1">
+      <w:start w:val="1"/>
+      <w:numFmt w:val="bullet"/>
+      <w:lvlText w:val="o"/>
+      <w:lvlJc w:val="left"/>
+      <w:pPr>
+        <w:ind w:left="1440" w:hanging="360"/>
+      </w:pPr>
+      <w:rPr>
+        <w:rFonts w:ascii="Courier New" w:hAnsi="Courier New" w:cs="Courier New" w:hint="default"/>
+      </w:rPr>
+    </w:lvl>
+    <w:lvl w:ilvl="2" w:tplc="04090005" w:tentative="1">
+      <w:start w:val="1"/>
+      <w:numFmt w:val="bullet"/>
+      <w:lvlText w:val=""/>
+      <w:lvlJc w:val="left"/>
+      <w:pPr>
+        <w:ind w:left="2160" w:hanging="360"/>
+      </w:pPr>
+      <w:rPr>
+        <w:rFonts w:ascii="Wingdings" w:hAnsi="Wingdings" w:hint="default"/>
+      </w:rPr>
+    </w:lvl>
+    <w:lvl w:ilvl="3" w:tplc="04090001" w:tentative="1">
+      <w:start w:val="1"/>
+      <w:numFmt w:val="bullet"/>
+      <w:lvlText w:val=""/>
+      <w:lvlJc w:val="left"/>
+      <w:pPr>
+        <w:ind w:left="2880" w:hanging="360"/>
+      </w:pPr>
+      <w:rPr>
+        <w:rFonts w:ascii="Symbol" w:hAnsi="Symbol" w:hint="default"/>
+      </w:rPr>
+    </w:lvl>
+    <w:lvl w:ilvl="4" w:tplc="04090003" w:tentative="1">
+      <w:start w:val="1"/>
+      <w:numFmt w:val="bullet"/>
+      <w:lvlText w:val="o"/>
+      <w:lvlJc w:val="left"/>
+      <w:pPr>
+        <w:ind w:left="3600" w:hanging="360"/>
+      </w:pPr>
+      <w:rPr>
+        <w:rFonts w:ascii="Courier New" w:hAnsi="Courier New" w:cs="Courier New" w:hint="default"/>
+      </w:rPr>
+    </w:lvl>
+    <w:lvl w:ilvl="5" w:tplc="04090005" w:tentative="1">
+      <w:start w:val="1"/>
+      <w:numFmt w:val="bullet"/>
+      <w:lvlText w:val=""/>
+      <w:lvlJc w:val="left"/>
+      <w:pPr>
+        <w:ind w:left="4320" w:hanging="360"/>
+      </w:pPr>
+      <w:rPr>
+        <w:rFonts w:ascii="Wingdings" w:hAnsi="Wingdings" w:hint="default"/>
+      </w:rPr>
+    </w:lvl>
+    <w:lvl w:ilvl="6" w:tplc="04090001" w:tentative="1">
+      <w:start w:val="1"/>
+      <w:numFmt w:val="bullet"/>
+      <w:lvlText w:val=""/>
+      <w:lvlJc w:val="left"/>
+      <w:pPr>
+        <w:ind w:left="5040" w:hanging="360"/>
+      </w:pPr>
+      <w:rPr>
+        <w:rFonts w:ascii="Symbol" w:hAnsi="Symbol" w:hint="default"/>
+      </w:rPr>
+    </w:lvl>
+    <w:lvl w:ilvl="7" w:tplc="04090003" w:tentative="1">
+      <w:start w:val="1"/>
+      <w:numFmt w:val="bullet"/>
+      <w:lvlText w:val="o"/>
+      <w:lvlJc w:val="left"/>
+      <w:pPr>
+        <w:ind w:left="5760" w:hanging="360"/>
+      </w:pPr>
+      <w:rPr>
+        <w:rFonts w:ascii="Courier New" w:hAnsi="Courier New" w:cs="Courier New" w:hint="default"/>
+      </w:rPr>
+    </w:lvl>
+    <w:lvl w:ilvl="8" w:tplc="04090005" w:tentative="1">
+      <w:start w:val="1"/>
+      <w:numFmt w:val="bullet"/>
+      <w:lvlText w:val=""/>
+      <w:lvlJc w:val="left"/>
+      <w:pPr>
+        <w:ind w:left="6480" w:hanging="360"/>
+      </w:pPr>
+      <w:rPr>
+        <w:rFonts w:ascii="Wingdings" w:hAnsi="Wingdings" w:hint="default"/>
+      </w:rPr>
+    </w:lvl>
+  </w:abstractNum>
+  <w:abstractNum w:abstractNumId="1" w15:restartNumberingAfterBreak="0">
+    <w:nsid w:val="34722E64"/>
+    <w:multiLevelType w:val="hybridMultilevel"/>
+    <w:tmpl w:val="17D46960"/>
+    <w:lvl w:ilvl="0" w:tplc="04090001">
+      <w:start w:val="1"/>
+      <w:numFmt w:val="bullet"/>
+      <w:lvlText w:val=""/>
+      <w:lvlJc w:val="left"/>
+      <w:pPr>
+        <w:ind w:left="720" w:hanging="360"/>
+      </w:pPr>
+      <w:rPr>
+        <w:rFonts w:ascii="Symbol" w:hAnsi="Symbol" w:hint="default"/>
+      </w:rPr>
+    </w:lvl>
+    <w:lvl w:ilvl="1" w:tplc="04090003" w:tentative="1">
+      <w:start w:val="1"/>
+      <w:numFmt w:val="bullet"/>
+      <w:lvlText w:val="o"/>
+      <w:lvlJc w:val="left"/>
+      <w:pPr>
+        <w:ind w:left="1440" w:hanging="360"/>
+      </w:pPr>
+      <w:rPr>
+        <w:rFonts w:ascii="Courier New" w:hAnsi="Courier New" w:cs="Courier New" w:hint="default"/>
+      </w:rPr>
+    </w:lvl>
+    <w:lvl w:ilvl="2" w:tplc="04090005" w:tentative="1">
+      <w:start w:val="1"/>
+      <w:numFmt w:val="bullet"/>
+      <w:lvlText w:val=""/>
+      <w:lvlJc w:val="left"/>
+      <w:pPr>
+        <w:ind w:left="2160" w:hanging="360"/>
+      </w:pPr>
+      <w:rPr>
+        <w:rFonts w:ascii="Wingdings" w:hAnsi="Wingdings" w:hint="default"/>
+      </w:rPr>
+    </w:lvl>
+    <w:lvl w:ilvl="3" w:tplc="04090001" w:tentative="1">
+      <w:start w:val="1"/>
+      <w:numFmt w:val="bullet"/>
+      <w:lvlText w:val=""/>
+      <w:lvlJc w:val="left"/>
+      <w:pPr>
+        <w:ind w:left="2880" w:hanging="360"/>
+      </w:pPr>
+      <w:rPr>
+        <w:rFonts w:ascii="Symbol" w:hAnsi="Symbol" w:hint="default"/>
+      </w:rPr>
+    </w:lvl>
+    <w:lvl w:ilvl="4" w:tplc="04090003" w:tentative="1">
+      <w:start w:val="1"/>
+      <w:numFmt w:val="bullet"/>
+      <w:lvlText w:val="o"/>
+      <w:lvlJc w:val="left"/>
+      <w:pPr>
+        <w:ind w:left="3600" w:hanging="360"/>
+      </w:pPr>
+      <w:rPr>
+        <w:rFonts w:ascii="Courier New" w:hAnsi="Courier New" w:cs="Courier New" w:hint="default"/>
+      </w:rPr>
+    </w:lvl>
+    <w:lvl w:ilvl="5" w:tplc="04090005" w:tentative="1">
+      <w:start w:val="1"/>
+      <w:numFmt w:val="bullet"/>
+      <w:lvlText w:val=""/>
+      <w:lvlJc w:val="left"/>
+      <w:pPr>
+        <w:ind w:left="4320" w:hanging="360"/>
+      </w:pPr>
+      <w:rPr>
+        <w:rFonts w:ascii="Wingdings" w:hAnsi="Wingdings" w:hint="default"/>
+      </w:rPr>
+    </w:lvl>
+    <w:lvl w:ilvl="6" w:tplc="04090001" w:tentative="1">
+      <w:start w:val="1"/>
+      <w:numFmt w:val="bullet"/>
+      <w:lvlText w:val=""/>
+      <w:lvlJc w:val="left"/>
+      <w:pPr>
+        <w:ind w:left="5040" w:hanging="360"/>
+      </w:pPr>
+      <w:rPr>
+        <w:rFonts w:ascii="Symbol" w:hAnsi="Symbol" w:hint="default"/>
+      </w:rPr>
+    </w:lvl>
+    <w:lvl w:ilvl="7" w:tplc="04090003" w:tentative="1">
+      <w:start w:val="1"/>
+      <w:numFmt w:val="bullet"/>
+      <w:lvlText w:val="o"/>
+      <w:lvlJc w:val="left"/>
+      <w:pPr>
+        <w:ind w:left="5760" w:hanging="360"/>
+      </w:pPr>
+      <w:rPr>
+        <w:rFonts w:ascii="Courier New" w:hAnsi="Courier New" w:cs="Courier New" w:hint="default"/>
+      </w:rPr>
+    </w:lvl>
+    <w:lvl w:ilvl="8" w:tplc="04090005" w:tentative="1">
+      <w:start w:val="1"/>
+      <w:numFmt w:val="bullet"/>
+      <w:lvlText w:val=""/>
+      <w:lvlJc w:val="left"/>
+      <w:pPr>
+        <w:ind w:left="6480" w:hanging="360"/>
+      </w:pPr>
+      <w:rPr>
+        <w:rFonts w:ascii="Wingdings" w:hAnsi="Wingdings" w:hint="default"/>
+      </w:rPr>
+    </w:lvl>
+  </w:abstractNum>
+  <w:abstractNum w:abstractNumId="2" w15:restartNumberingAfterBreak="0">
+    <w:nsid w:val="49CA1CC2"/>
+    <w:multiLevelType w:val="hybridMultilevel"/>
+    <w:tmpl w:val="116016A8"/>
+    <w:lvl w:ilvl="0" w:tplc="04090001">
+      <w:start w:val="1"/>
+      <w:numFmt w:val="bullet"/>
+      <w:lvlText w:val=""/>
+      <w:lvlJc w:val="left"/>
+      <w:pPr>
+        <w:ind w:left="720" w:hanging="360"/>
+      </w:pPr>
+      <w:rPr>
+        <w:rFonts w:ascii="Symbol" w:hAnsi="Symbol" w:hint="default"/>
+      </w:rPr>
+    </w:lvl>
+    <w:lvl w:ilvl="1" w:tplc="04090003" w:tentative="1">
+      <w:start w:val="1"/>
+      <w:numFmt w:val="bullet"/>
+      <w:lvlText w:val="o"/>
+      <w:lvlJc w:val="left"/>
+      <w:pPr>
+        <w:ind w:left="1440" w:hanging="360"/>
+      </w:pPr>
+      <w:rPr>
+        <w:rFonts w:ascii="Courier New" w:hAnsi="Courier New" w:cs="Courier New" w:hint="default"/>
+      </w:rPr>
+    </w:lvl>
+    <w:lvl w:ilvl="2" w:tplc="04090005" w:tentative="1">
+      <w:start w:val="1"/>
+      <w:numFmt w:val="bullet"/>
+      <w:lvlText w:val=""/>
+      <w:lvlJc w:val="left"/>
+      <w:pPr>
+        <w:ind w:left="2160" w:hanging="360"/>
+      </w:pPr>
+      <w:rPr>
+        <w:rFonts w:ascii="Wingdings" w:hAnsi="Wingdings" w:hint="default"/>
+      </w:rPr>
+    </w:lvl>
+    <w:lvl w:ilvl="3" w:tplc="04090001" w:tentative="1">
+      <w:start w:val="1"/>
+      <w:numFmt w:val="bullet"/>
+      <w:lvlText w:val=""/>
+      <w:lvlJc w:val="left"/>
+      <w:pPr>
+        <w:ind w:left="2880" w:hanging="360"/>
+      </w:pPr>
+      <w:rPr>
+        <w:rFonts w:ascii="Symbol" w:hAnsi="Symbol" w:hint="default"/>
+      </w:rPr>
+    </w:lvl>
+    <w:lvl w:ilvl="4" w:tplc="04090003" w:tentative="1">
+      <w:start w:val="1"/>
+      <w:numFmt w:val="bullet"/>
+      <w:lvlText w:val="o"/>
+      <w:lvlJc w:val="left"/>
+      <w:pPr>
+        <w:ind w:left="3600" w:hanging="360"/>
+      </w:pPr>
+      <w:rPr>
+        <w:rFonts w:ascii="Courier New" w:hAnsi="Courier New" w:cs="Courier New" w:hint="default"/>
+      </w:rPr>
+    </w:lvl>
+    <w:lvl w:ilvl="5" w:tplc="04090005" w:tentative="1">
+      <w:start w:val="1"/>
+      <w:numFmt w:val="bullet"/>
+      <w:lvlText w:val=""/>
+      <w:lvlJc w:val="left"/>
+      <w:pPr>
+        <w:ind w:left="4320" w:hanging="360"/>
+      </w:pPr>
+      <w:rPr>
+        <w:rFonts w:ascii="Wingdings" w:hAnsi="Wingdings" w:hint="default"/>
+      </w:rPr>
+    </w:lvl>
+    <w:lvl w:ilvl="6" w:tplc="04090001" w:tentative="1">
+      <w:start w:val="1"/>
+      <w:numFmt w:val="bullet"/>
+      <w:lvlText w:val=""/>
+      <w:lvlJc w:val="left"/>
+      <w:pPr>
+        <w:ind w:left="5040" w:hanging="360"/>
+      </w:pPr>
+      <w:rPr>
+        <w:rFonts w:ascii="Symbol" w:hAnsi="Symbol" w:hint="default"/>
+      </w:rPr>
+    </w:lvl>
+    <w:lvl w:ilvl="7" w:tplc="04090003" w:tentative="1">
+      <w:start w:val="1"/>
+      <w:numFmt w:val="bullet"/>
+      <w:lvlText w:val="o"/>
+      <w:lvlJc w:val="left"/>
+      <w:pPr>
+        <w:ind w:left="5760" w:hanging="360"/>
+      </w:pPr>
+      <w:rPr>
+        <w:rFonts w:ascii="Courier New" w:hAnsi="Courier New" w:cs="Courier New" w:hint="default"/>
+      </w:rPr>
+    </w:lvl>
+    <w:lvl w:ilvl="8" w:tplc="04090005" w:tentative="1">
+      <w:start w:val="1"/>
+      <w:numFmt w:val="bullet"/>
+      <w:lvlText w:val=""/>
+      <w:lvlJc w:val="left"/>
+      <w:pPr>
+        <w:ind w:left="6480" w:hanging="360"/>
+      </w:pPr>
+      <w:rPr>
+        <w:rFonts w:ascii="Wingdings" w:hAnsi="Wingdings" w:hint="default"/>
+      </w:rPr>
+    </w:lvl>
+  </w:abstractNum>
+  <w:abstractNum w:abstractNumId="3" w15:restartNumberingAfterBreak="0">
+    <w:nsid w:val="64FD7A0A"/>
+    <w:multiLevelType w:val="hybridMultilevel"/>
+    <w:tmpl w:val="85AEEF6C"/>
+    <w:lvl w:ilvl="0" w:tplc="0409000F">
+      <w:start w:val="1"/>
+      <w:numFmt w:val="decimal"/>
+      <w:lvlText w:val="%1."/>
+      <w:lvlJc w:val="left"/>
+      <w:pPr>
+        <w:ind w:left="360" w:hanging="360"/>
+      </w:pPr>
+    </w:lvl>
+    <w:lvl w:ilvl="1" w:tplc="04090019" w:tentative="1">
+      <w:start w:val="1"/>
+      <w:numFmt w:val="lowerLetter"/>
+      <w:lvlText w:val="%2."/>
+      <w:lvlJc w:val="left"/>
+      <w:pPr>
+        <w:ind w:left="1080" w:hanging="360"/>
+      </w:pPr>
+    </w:lvl>
+    <w:lvl w:ilvl="2" w:tplc="0409001B" w:tentative="1">
+      <w:start w:val="1"/>
+      <w:numFmt w:val="lowerRoman"/>
+      <w:lvlText w:val="%3."/>
+      <w:lvlJc w:val="right"/>
+      <w:pPr>
+        <w:ind w:left="1800" w:hanging="180"/>
+      </w:pPr>
+    </w:lvl>
+    <w:lvl w:ilvl="3" w:tplc="0409000F" w:tentative="1">
+      <w:start w:val="1"/>
+      <w:numFmt w:val="decimal"/>
+      <w:lvlText w:val="%4."/>
+      <w:lvlJc w:val="left"/>
+      <w:pPr>
+        <w:ind w:left="2520" w:hanging="360"/>
+      </w:pPr>
+    </w:lvl>
+    <w:lvl w:ilvl="4" w:tplc="04090019" w:tentative="1">
+      <w:start w:val="1"/>
+      <w:numFmt w:val="lowerLetter"/>
+      <w:lvlText w:val="%5."/>
+      <w:lvlJc w:val="left"/>
+      <w:pPr>
+        <w:ind w:left="3240" w:hanging="360"/>
+      </w:pPr>
+    </w:lvl>
+    <w:lvl w:ilvl="5" w:tplc="0409001B" w:tentative="1">
+      <w:start w:val="1"/>
+      <w:numFmt w:val="lowerRoman"/>
+      <w:lvlText w:val="%6."/>
+      <w:lvlJc w:val="right"/>
+      <w:pPr>
+        <w:ind w:left="3960" w:hanging="180"/>
+      </w:pPr>
+    </w:lvl>
+    <w:lvl w:ilvl="6" w:tplc="0409000F" w:tentative="1">
+      <w:start w:val="1"/>
+      <w:numFmt w:val="decimal"/>
+      <w:lvlText w:val="%7."/>
+      <w:lvlJc w:val="left"/>
+      <w:pPr>
+        <w:ind w:left="4680" w:hanging="360"/>
+      </w:pPr>
+    </w:lvl>
+    <w:lvl w:ilvl="7" w:tplc="04090019" w:tentative="1">
+      <w:start w:val="1"/>
+      <w:numFmt w:val="lowerLetter"/>
+      <w:lvlText w:val="%8."/>
+      <w:lvlJc w:val="left"/>
+      <w:pPr>
+        <w:ind w:left="5400" w:hanging="360"/>
+      </w:pPr>
+    </w:lvl>
+    <w:lvl w:ilvl="8" w:tplc="0409001B" w:tentative="1">
+      <w:start w:val="1"/>
+      <w:numFmt w:val="lowerRoman"/>
+      <w:lvlText w:val="%9."/>
+      <w:lvlJc w:val="right"/>
+      <w:pPr>
+        <w:ind w:left="6120" w:hanging="180"/>
+      </w:pPr>
+    </w:lvl>
+  </w:abstractNum>
+  <w:num w:numId="1">
+    <w:abstractNumId w:val="1"/>
+  </w:num>
+  <w:num w:numId="2">
+    <w:abstractNumId w:val="3"/>
+  </w:num>
+  <w:num w:numId="3">
+    <w:abstractNumId w:val="2"/>
+  </w:num>
+  <w:num w:numId="4">
+    <w:abstractNumId w:val="0"/>
+  </w:num>
+</w:numbering>
 </file>
 
 <file path=word/styles.xml><?xml version="1.0" encoding="utf-8"?>
@@ -858,6 +1609,61 @@
       <w:u w:val="single"/>
     </w:rPr>
   </w:style>
+  <w:style w:type="paragraph" w:styleId="ListParagraph">
+    <w:name w:val="List Paragraph"/>
+    <w:basedOn w:val="Normal"/>
+    <w:uiPriority w:val="34"/>
+    <w:qFormat/>
+    <w:rsid w:val="00356280"/>
+    <w:pPr>
+      <w:ind w:left="720"/>
+      <w:contextualSpacing/>
+    </w:pPr>
+  </w:style>
+  <w:style w:type="paragraph" w:styleId="Header">
+    <w:name w:val="header"/>
+    <w:basedOn w:val="Normal"/>
+    <w:link w:val="HeaderChar"/>
+    <w:uiPriority w:val="99"/>
+    <w:unhideWhenUsed/>
+    <w:rsid w:val="003312CE"/>
+    <w:pPr>
+      <w:tabs>
+        <w:tab w:val="center" w:pos="4680"/>
+        <w:tab w:val="right" w:pos="9360"/>
+      </w:tabs>
+      <w:spacing w:after="0" w:line="240" w:lineRule="auto"/>
+    </w:pPr>
+  </w:style>
+  <w:style w:type="character" w:customStyle="1" w:styleId="HeaderChar">
+    <w:name w:val="Header Char"/>
+    <w:basedOn w:val="DefaultParagraphFont"/>
+    <w:link w:val="Header"/>
+    <w:uiPriority w:val="99"/>
+    <w:rsid w:val="003312CE"/>
+  </w:style>
+  <w:style w:type="paragraph" w:styleId="Footer">
+    <w:name w:val="footer"/>
+    <w:basedOn w:val="Normal"/>
+    <w:link w:val="FooterChar"/>
+    <w:uiPriority w:val="99"/>
+    <w:unhideWhenUsed/>
+    <w:rsid w:val="003312CE"/>
+    <w:pPr>
+      <w:tabs>
+        <w:tab w:val="center" w:pos="4680"/>
+        <w:tab w:val="right" w:pos="9360"/>
+      </w:tabs>
+      <w:spacing w:after="0" w:line="240" w:lineRule="auto"/>
+    </w:pPr>
+  </w:style>
+  <w:style w:type="character" w:customStyle="1" w:styleId="FooterChar">
+    <w:name w:val="Footer Char"/>
+    <w:basedOn w:val="DefaultParagraphFont"/>
+    <w:link w:val="Footer"/>
+    <w:uiPriority w:val="99"/>
+    <w:rsid w:val="003312CE"/>
+  </w:style>
 </w:styles>
 </file>
 

</xml_diff>

<commit_message>
updated the user permissions
</commit_message>
<xml_diff>
--- a/UI/userPermissions.docx
+++ b/UI/userPermissions.docx
@@ -34,6 +34,8 @@
           <w:szCs w:val="23"/>
         </w:rPr>
       </w:pPr>
+      <w:bookmarkStart w:id="0" w:name="_GoBack"/>
+      <w:bookmarkEnd w:id="0"/>
     </w:p>
     <w:p>
       <w:pPr>
@@ -75,8 +77,6 @@
           <w:szCs w:val="23"/>
         </w:rPr>
       </w:pPr>
-      <w:bookmarkStart w:id="0" w:name="_GoBack"/>
-      <w:bookmarkEnd w:id="0"/>
     </w:p>
     <w:p>
       <w:pPr>
@@ -177,7 +177,7 @@
           <w:sz w:val="24"/>
           <w:szCs w:val="24"/>
         </w:rPr>
-        <w:t>.</w:t>
+        <w:t xml:space="preserve"> and add the quest to the competition.</w:t>
       </w:r>
     </w:p>
     <w:p>
@@ -310,15 +310,7 @@
           <w:sz w:val="24"/>
           <w:szCs w:val="24"/>
         </w:rPr>
-        <w:t xml:space="preserve">They can verify their email to </w:t>
-      </w:r>
-      <w:r>
-        <w:rPr>
-          <w:rFonts w:ascii="Times New Roman" w:eastAsia="Times New Roman" w:hAnsi="Times New Roman" w:cs="Times New Roman"/>
-          <w:sz w:val="24"/>
-          <w:szCs w:val="24"/>
-        </w:rPr>
-        <w:t>change the password.</w:t>
+        <w:t>They can verify their email to change the password.</w:t>
       </w:r>
     </w:p>
     <w:p>
@@ -343,16 +335,14 @@
         </w:rPr>
         <w:t xml:space="preserve">Players/Users have right to accept or decline the team invite which is sent by the captain </w:t>
       </w:r>
-      <w:proofErr w:type="spellStart"/>
       <w:r>
         <w:rPr>
           <w:rFonts w:ascii="Times New Roman" w:eastAsia="Times New Roman" w:hAnsi="Times New Roman" w:cs="Times New Roman"/>
           <w:sz w:val="24"/>
           <w:szCs w:val="24"/>
         </w:rPr>
-        <w:t>i.e</w:t>
-      </w:r>
-      <w:proofErr w:type="spellEnd"/>
+        <w:t>i.e.</w:t>
+      </w:r>
       <w:r>
         <w:rPr>
           <w:rFonts w:ascii="Times New Roman" w:eastAsia="Times New Roman" w:hAnsi="Times New Roman" w:cs="Times New Roman"/>
@@ -383,6 +373,29 @@
           <w:szCs w:val="24"/>
         </w:rPr>
         <w:t>They have access to request the 3 clues and go to the map.</w:t>
+      </w:r>
+    </w:p>
+    <w:p>
+      <w:pPr>
+        <w:pStyle w:val="ListParagraph"/>
+        <w:numPr>
+          <w:ilvl w:val="0"/>
+          <w:numId w:val="3"/>
+        </w:numPr>
+        <w:spacing w:line="276" w:lineRule="auto"/>
+        <w:rPr>
+          <w:rFonts w:ascii="Times New Roman" w:eastAsia="Times New Roman" w:hAnsi="Times New Roman" w:cs="Times New Roman"/>
+          <w:sz w:val="24"/>
+          <w:szCs w:val="24"/>
+        </w:rPr>
+      </w:pPr>
+      <w:r>
+        <w:rPr>
+          <w:rFonts w:ascii="Times New Roman" w:eastAsia="Times New Roman" w:hAnsi="Times New Roman" w:cs="Times New Roman"/>
+          <w:sz w:val="24"/>
+          <w:szCs w:val="24"/>
+        </w:rPr>
+        <w:t>Can create the quests.</w:t>
       </w:r>
     </w:p>
     <w:p>
@@ -426,13 +439,7 @@
         <w:rPr>
           <w:color w:val="212529"/>
         </w:rPr>
-        <w:t>Administrative professionals play a key part in holding a team together</w:t>
-      </w:r>
-      <w:r>
-        <w:rPr>
-          <w:color w:val="212529"/>
-        </w:rPr>
-        <w:t>.</w:t>
+        <w:t>Administrative professionals play a key part in holding a team together.</w:t>
       </w:r>
     </w:p>
     <w:p>
@@ -452,37 +459,7 @@
         <w:rPr>
           <w:color w:val="212529"/>
         </w:rPr>
-        <w:t xml:space="preserve">Professionals who hold well-developed administrative skills help to ensure the </w:t>
-      </w:r>
-      <w:r>
-        <w:rPr>
-          <w:color w:val="212529"/>
-        </w:rPr>
-        <w:t>organization</w:t>
-      </w:r>
-      <w:r>
-        <w:rPr>
-          <w:color w:val="212529"/>
-        </w:rPr>
-        <w:t xml:space="preserve"> runs </w:t>
-      </w:r>
-      <w:r>
-        <w:rPr>
-          <w:color w:val="212529"/>
-        </w:rPr>
-        <w:t>efficiently and</w:t>
-      </w:r>
-      <w:r>
-        <w:rPr>
-          <w:color w:val="212529"/>
-        </w:rPr>
-        <w:t xml:space="preserve"> constitute a crucial factor in the management of </w:t>
-      </w:r>
-      <w:r>
-        <w:rPr>
-          <w:color w:val="212529"/>
-        </w:rPr>
-        <w:t>game.</w:t>
+        <w:t>Professionals who hold well-developed administrative skills help to ensure the organization runs efficiently and constitute a crucial factor in the management of game.</w:t>
       </w:r>
     </w:p>
     <w:p>
@@ -502,31 +479,7 @@
         <w:rPr>
           <w:color w:val="212529"/>
         </w:rPr>
-        <w:t>Roles such as </w:t>
-      </w:r>
-      <w:r>
-        <w:rPr>
-          <w:color w:val="212529"/>
-        </w:rPr>
-        <w:t>admin of the game / admin of the team,</w:t>
-      </w:r>
-      <w:r>
-        <w:rPr>
-          <w:color w:val="212529"/>
-        </w:rPr>
-        <w:t xml:space="preserve"> need specific skills to ensure they can support </w:t>
-      </w:r>
-      <w:r>
-        <w:rPr>
-          <w:color w:val="212529"/>
-        </w:rPr>
-        <w:t>players</w:t>
-      </w:r>
-      <w:r>
-        <w:rPr>
-          <w:color w:val="212529"/>
-        </w:rPr>
-        <w:t xml:space="preserve"> and meet the team’s needs.</w:t>
+        <w:t>Roles such as admin of the game / admin of the team, need specific skills to ensure they can support players and meet the team’s needs.</w:t>
       </w:r>
     </w:p>
     <w:p>
@@ -591,11 +544,1332 @@
     </w:p>
     <w:p>
       <w:pPr>
+        <w:pStyle w:val="NormalWeb"/>
+        <w:shd w:val="clear" w:color="auto" w:fill="FFFFFF"/>
+        <w:spacing w:before="240" w:beforeAutospacing="0" w:after="240" w:afterAutospacing="0"/>
+        <w:rPr>
+          <w:color w:val="212529"/>
+        </w:rPr>
+      </w:pPr>
+    </w:p>
+    <w:p>
+      <w:pPr>
+        <w:pStyle w:val="NormalWeb"/>
+        <w:shd w:val="clear" w:color="auto" w:fill="FFFFFF"/>
+        <w:spacing w:before="240" w:beforeAutospacing="0" w:after="240" w:afterAutospacing="0"/>
+        <w:rPr>
+          <w:color w:val="212529"/>
+        </w:rPr>
+      </w:pPr>
+    </w:p>
+    <w:p>
+      <w:pPr>
+        <w:pStyle w:val="Heading1"/>
+        <w:shd w:val="clear" w:color="auto" w:fill="FFFFFF"/>
+        <w:rPr>
+          <w:rFonts w:ascii="Arial" w:hAnsi="Arial" w:cs="Arial"/>
+          <w:color w:val="202124"/>
+        </w:rPr>
+      </w:pPr>
+      <w:r>
+        <w:rPr>
+          <w:rFonts w:ascii="Arial" w:hAnsi="Arial" w:cs="Arial"/>
+          <w:b/>
+          <w:bCs/>
+          <w:color w:val="202124"/>
+        </w:rPr>
+        <w:lastRenderedPageBreak/>
+        <w:t>Add developer account users &amp; manage permissions</w:t>
+      </w:r>
+    </w:p>
+    <w:p>
+      <w:pPr>
+        <w:shd w:val="clear" w:color="auto" w:fill="FFFFFF"/>
+        <w:spacing w:before="100" w:beforeAutospacing="1" w:after="100" w:afterAutospacing="1"/>
+        <w:rPr>
+          <w:rFonts w:ascii="Helvetica" w:hAnsi="Helvetica" w:cs="Helvetica"/>
+          <w:color w:val="3C4043"/>
+          <w:sz w:val="21"/>
+          <w:szCs w:val="21"/>
+        </w:rPr>
+      </w:pPr>
+      <w:r>
+        <w:rPr>
+          <w:rFonts w:ascii="Helvetica" w:hAnsi="Helvetica" w:cs="Helvetica"/>
+          <w:color w:val="3C4043"/>
+          <w:sz w:val="21"/>
+          <w:szCs w:val="21"/>
+        </w:rPr>
+        <w:t>There are three different access levels on the </w:t>
+      </w:r>
+      <w:hyperlink r:id="rId7" w:tgtFrame="_blank" w:history="1">
+        <w:r>
+          <w:rPr>
+            <w:rStyle w:val="Hyperlink"/>
+            <w:rFonts w:ascii="Helvetica" w:hAnsi="Helvetica" w:cs="Helvetica"/>
+            <w:color w:val="673AB7"/>
+            <w:sz w:val="21"/>
+            <w:szCs w:val="21"/>
+          </w:rPr>
+          <w:t>Play Console</w:t>
+        </w:r>
+      </w:hyperlink>
+      <w:r>
+        <w:rPr>
+          <w:rFonts w:ascii="Helvetica" w:hAnsi="Helvetica" w:cs="Helvetica"/>
+          <w:color w:val="3C4043"/>
+          <w:sz w:val="21"/>
+          <w:szCs w:val="21"/>
+        </w:rPr>
+        <w:t>: account owner, admins, and users. Your access type determines what actions you can take and what information you can view on the Play Console. </w:t>
+      </w:r>
+    </w:p>
+    <w:p>
+      <w:pPr>
+        <w:pStyle w:val="Heading2"/>
+        <w:shd w:val="clear" w:color="auto" w:fill="FFFFFF"/>
+        <w:rPr>
+          <w:rFonts w:ascii="Arial" w:hAnsi="Arial" w:cs="Arial"/>
+          <w:b w:val="0"/>
+          <w:bCs w:val="0"/>
+          <w:color w:val="202124"/>
+        </w:rPr>
+      </w:pPr>
+      <w:r>
+        <w:rPr>
+          <w:rFonts w:ascii="Arial" w:hAnsi="Arial" w:cs="Arial"/>
+          <w:b w:val="0"/>
+          <w:bCs w:val="0"/>
+          <w:color w:val="202124"/>
+        </w:rPr>
+        <w:t>Account access levels</w:t>
+      </w:r>
+    </w:p>
+    <w:tbl>
+      <w:tblPr>
+        <w:tblW w:w="10530" w:type="dxa"/>
+        <w:shd w:val="clear" w:color="auto" w:fill="FFFFFF"/>
+        <w:tblCellMar>
+          <w:left w:w="0" w:type="dxa"/>
+          <w:right w:w="0" w:type="dxa"/>
+        </w:tblCellMar>
+        <w:tblLook w:val="04A0" w:firstRow="1" w:lastRow="0" w:firstColumn="1" w:lastColumn="0" w:noHBand="0" w:noVBand="1"/>
+      </w:tblPr>
+      <w:tblGrid>
+        <w:gridCol w:w="2780"/>
+        <w:gridCol w:w="7750"/>
+      </w:tblGrid>
+      <w:tr>
+        <w:tc>
+          <w:tcPr>
+            <w:tcW w:w="2780" w:type="dxa"/>
+            <w:shd w:val="clear" w:color="auto" w:fill="F1F3F4"/>
+            <w:vAlign w:val="bottom"/>
+            <w:hideMark/>
+          </w:tcPr>
+          <w:p>
+            <w:pPr>
+              <w:rPr>
+                <w:rFonts w:ascii="Helvetica" w:hAnsi="Helvetica" w:cs="Helvetica"/>
+                <w:b/>
+                <w:bCs/>
+                <w:color w:val="202124"/>
+                <w:sz w:val="21"/>
+                <w:szCs w:val="21"/>
+              </w:rPr>
+            </w:pPr>
+            <w:r>
+              <w:rPr>
+                <w:rFonts w:ascii="Helvetica" w:hAnsi="Helvetica" w:cs="Helvetica"/>
+                <w:b/>
+                <w:bCs/>
+                <w:color w:val="202124"/>
+                <w:sz w:val="21"/>
+                <w:szCs w:val="21"/>
+              </w:rPr>
+              <w:t>Type</w:t>
+            </w:r>
+          </w:p>
+        </w:tc>
+        <w:tc>
+          <w:tcPr>
+            <w:tcW w:w="0" w:type="auto"/>
+            <w:shd w:val="clear" w:color="auto" w:fill="F1F3F4"/>
+            <w:vAlign w:val="bottom"/>
+            <w:hideMark/>
+          </w:tcPr>
+          <w:p>
+            <w:pPr>
+              <w:rPr>
+                <w:rFonts w:ascii="Helvetica" w:hAnsi="Helvetica" w:cs="Helvetica"/>
+                <w:b/>
+                <w:bCs/>
+                <w:color w:val="202124"/>
+                <w:sz w:val="21"/>
+                <w:szCs w:val="21"/>
+              </w:rPr>
+            </w:pPr>
+            <w:r>
+              <w:rPr>
+                <w:rFonts w:ascii="Helvetica" w:hAnsi="Helvetica" w:cs="Helvetica"/>
+                <w:b/>
+                <w:bCs/>
+                <w:color w:val="202124"/>
+                <w:sz w:val="21"/>
+                <w:szCs w:val="21"/>
+              </w:rPr>
+              <w:t>Description</w:t>
+            </w:r>
+          </w:p>
+        </w:tc>
+      </w:tr>
+      <w:tr>
+        <w:tc>
+          <w:tcPr>
+            <w:tcW w:w="0" w:type="auto"/>
+            <w:shd w:val="clear" w:color="auto" w:fill="FFFFFF"/>
+            <w:hideMark/>
+          </w:tcPr>
+          <w:p>
+            <w:pPr>
+              <w:rPr>
+                <w:rFonts w:ascii="Helvetica" w:hAnsi="Helvetica" w:cs="Helvetica"/>
+                <w:color w:val="3C4043"/>
+                <w:sz w:val="21"/>
+                <w:szCs w:val="21"/>
+              </w:rPr>
+            </w:pPr>
+            <w:r>
+              <w:rPr>
+                <w:rFonts w:ascii="Helvetica" w:hAnsi="Helvetica" w:cs="Helvetica"/>
+                <w:color w:val="3C4043"/>
+                <w:sz w:val="21"/>
+                <w:szCs w:val="21"/>
+              </w:rPr>
+              <w:t>Account owner</w:t>
+            </w:r>
+          </w:p>
+        </w:tc>
+        <w:tc>
+          <w:tcPr>
+            <w:tcW w:w="0" w:type="auto"/>
+            <w:shd w:val="clear" w:color="auto" w:fill="FFFFFF"/>
+            <w:hideMark/>
+          </w:tcPr>
+          <w:p>
+            <w:pPr>
+              <w:numPr>
+                <w:ilvl w:val="0"/>
+                <w:numId w:val="5"/>
+              </w:numPr>
+              <w:spacing w:before="100" w:beforeAutospacing="1" w:after="100" w:afterAutospacing="1" w:line="240" w:lineRule="auto"/>
+              <w:textAlignment w:val="baseline"/>
+              <w:rPr>
+                <w:rFonts w:ascii="Helvetica" w:hAnsi="Helvetica" w:cs="Helvetica"/>
+                <w:color w:val="3C4043"/>
+                <w:sz w:val="21"/>
+                <w:szCs w:val="21"/>
+              </w:rPr>
+            </w:pPr>
+            <w:r>
+              <w:rPr>
+                <w:rFonts w:ascii="Helvetica" w:hAnsi="Helvetica" w:cs="Helvetica"/>
+                <w:color w:val="3C4043"/>
+                <w:sz w:val="21"/>
+                <w:szCs w:val="21"/>
+              </w:rPr>
+              <w:t>First registered the account on the Play Console</w:t>
+            </w:r>
+          </w:p>
+          <w:p>
+            <w:pPr>
+              <w:numPr>
+                <w:ilvl w:val="0"/>
+                <w:numId w:val="5"/>
+              </w:numPr>
+              <w:spacing w:before="100" w:beforeAutospacing="1" w:after="100" w:afterAutospacing="1" w:line="240" w:lineRule="auto"/>
+              <w:textAlignment w:val="baseline"/>
+              <w:rPr>
+                <w:rFonts w:ascii="Helvetica" w:hAnsi="Helvetica" w:cs="Helvetica"/>
+                <w:color w:val="3C4043"/>
+                <w:sz w:val="21"/>
+                <w:szCs w:val="21"/>
+              </w:rPr>
+            </w:pPr>
+            <w:r>
+              <w:rPr>
+                <w:rFonts w:ascii="Helvetica" w:hAnsi="Helvetica" w:cs="Helvetica"/>
+                <w:color w:val="3C4043"/>
+                <w:sz w:val="21"/>
+                <w:szCs w:val="21"/>
+              </w:rPr>
+              <w:t>Has full access to the Play Console</w:t>
+            </w:r>
+          </w:p>
+          <w:p>
+            <w:pPr>
+              <w:numPr>
+                <w:ilvl w:val="0"/>
+                <w:numId w:val="5"/>
+              </w:numPr>
+              <w:spacing w:before="100" w:beforeAutospacing="1" w:after="100" w:afterAutospacing="1" w:line="240" w:lineRule="auto"/>
+              <w:textAlignment w:val="baseline"/>
+              <w:rPr>
+                <w:rFonts w:ascii="Helvetica" w:hAnsi="Helvetica" w:cs="Helvetica"/>
+                <w:color w:val="3C4043"/>
+                <w:sz w:val="21"/>
+                <w:szCs w:val="21"/>
+              </w:rPr>
+            </w:pPr>
+            <w:r>
+              <w:rPr>
+                <w:rFonts w:ascii="Helvetica" w:hAnsi="Helvetica" w:cs="Helvetica"/>
+                <w:color w:val="3C4043"/>
+                <w:sz w:val="21"/>
+                <w:szCs w:val="21"/>
+              </w:rPr>
+              <w:t>Can add users, manage individual permissions, and remove user access</w:t>
+            </w:r>
+          </w:p>
+          <w:p>
+            <w:pPr>
+              <w:numPr>
+                <w:ilvl w:val="0"/>
+                <w:numId w:val="5"/>
+              </w:numPr>
+              <w:spacing w:before="100" w:beforeAutospacing="1" w:after="100" w:afterAutospacing="1" w:line="240" w:lineRule="auto"/>
+              <w:textAlignment w:val="baseline"/>
+              <w:rPr>
+                <w:rFonts w:ascii="Helvetica" w:hAnsi="Helvetica" w:cs="Helvetica"/>
+                <w:color w:val="3C4043"/>
+                <w:sz w:val="21"/>
+                <w:szCs w:val="21"/>
+              </w:rPr>
+            </w:pPr>
+            <w:r>
+              <w:rPr>
+                <w:rFonts w:ascii="Helvetica" w:hAnsi="Helvetica" w:cs="Helvetica"/>
+                <w:color w:val="3C4043"/>
+                <w:sz w:val="21"/>
+                <w:szCs w:val="21"/>
+              </w:rPr>
+              <w:t>Is the only person who can have a </w:t>
+            </w:r>
+            <w:hyperlink r:id="rId8" w:history="1">
+              <w:r>
+                <w:rPr>
+                  <w:rStyle w:val="Hyperlink"/>
+                  <w:rFonts w:ascii="Helvetica" w:hAnsi="Helvetica" w:cs="Helvetica"/>
+                  <w:color w:val="673AB7"/>
+                  <w:sz w:val="21"/>
+                  <w:szCs w:val="21"/>
+                </w:rPr>
+                <w:t>linked payments profile</w:t>
+              </w:r>
+            </w:hyperlink>
+            <w:r>
+              <w:rPr>
+                <w:rFonts w:ascii="Helvetica" w:hAnsi="Helvetica" w:cs="Helvetica"/>
+                <w:color w:val="3C4043"/>
+                <w:sz w:val="21"/>
+                <w:szCs w:val="21"/>
+              </w:rPr>
+              <w:t> to sell paid apps</w:t>
+            </w:r>
+          </w:p>
+          <w:p>
+            <w:pPr>
+              <w:numPr>
+                <w:ilvl w:val="0"/>
+                <w:numId w:val="5"/>
+              </w:numPr>
+              <w:spacing w:before="100" w:beforeAutospacing="1" w:after="100" w:afterAutospacing="1" w:line="240" w:lineRule="auto"/>
+              <w:textAlignment w:val="baseline"/>
+              <w:rPr>
+                <w:rFonts w:ascii="Helvetica" w:hAnsi="Helvetica" w:cs="Helvetica"/>
+                <w:color w:val="3C4043"/>
+                <w:sz w:val="21"/>
+                <w:szCs w:val="21"/>
+              </w:rPr>
+            </w:pPr>
+            <w:r>
+              <w:rPr>
+                <w:rFonts w:ascii="Helvetica" w:hAnsi="Helvetica" w:cs="Helvetica"/>
+                <w:color w:val="3C4043"/>
+                <w:sz w:val="21"/>
+                <w:szCs w:val="21"/>
+              </w:rPr>
+              <w:t>Is the only person who can edit information on the Payments Settings page in the Play Console</w:t>
+            </w:r>
+          </w:p>
+          <w:p>
+            <w:pPr>
+              <w:pStyle w:val="NormalWeb"/>
+              <w:numPr>
+                <w:ilvl w:val="0"/>
+                <w:numId w:val="5"/>
+              </w:numPr>
+              <w:textAlignment w:val="baseline"/>
+              <w:rPr>
+                <w:rFonts w:ascii="Helvetica" w:hAnsi="Helvetica" w:cs="Helvetica"/>
+                <w:color w:val="3C4043"/>
+                <w:sz w:val="21"/>
+                <w:szCs w:val="21"/>
+              </w:rPr>
+            </w:pPr>
+            <w:r>
+              <w:rPr>
+                <w:rFonts w:ascii="Helvetica" w:hAnsi="Helvetica" w:cs="Helvetica"/>
+                <w:color w:val="3C4043"/>
+                <w:sz w:val="21"/>
+                <w:szCs w:val="21"/>
+              </w:rPr>
+              <w:t>Is the only person who can edit Developer Profile information in the Play Console</w:t>
+            </w:r>
+          </w:p>
+        </w:tc>
+      </w:tr>
+      <w:tr>
+        <w:tc>
+          <w:tcPr>
+            <w:tcW w:w="0" w:type="auto"/>
+            <w:shd w:val="clear" w:color="auto" w:fill="F8F9FA"/>
+            <w:hideMark/>
+          </w:tcPr>
+          <w:p>
+            <w:pPr>
+              <w:pStyle w:val="NormalWeb"/>
+              <w:rPr>
+                <w:rFonts w:ascii="Helvetica" w:hAnsi="Helvetica" w:cs="Helvetica"/>
+                <w:color w:val="3C4043"/>
+                <w:sz w:val="21"/>
+                <w:szCs w:val="21"/>
+              </w:rPr>
+            </w:pPr>
+            <w:r>
+              <w:rPr>
+                <w:rFonts w:ascii="Helvetica" w:hAnsi="Helvetica" w:cs="Helvetica"/>
+                <w:color w:val="3C4043"/>
+                <w:sz w:val="21"/>
+                <w:szCs w:val="21"/>
+              </w:rPr>
+              <w:t>Admin</w:t>
+            </w:r>
+          </w:p>
+        </w:tc>
+        <w:tc>
+          <w:tcPr>
+            <w:tcW w:w="0" w:type="auto"/>
+            <w:shd w:val="clear" w:color="auto" w:fill="F8F9FA"/>
+            <w:hideMark/>
+          </w:tcPr>
+          <w:p>
+            <w:pPr>
+              <w:numPr>
+                <w:ilvl w:val="0"/>
+                <w:numId w:val="6"/>
+              </w:numPr>
+              <w:spacing w:before="100" w:beforeAutospacing="1" w:after="100" w:afterAutospacing="1" w:line="240" w:lineRule="auto"/>
+              <w:textAlignment w:val="baseline"/>
+              <w:rPr>
+                <w:rFonts w:ascii="Helvetica" w:hAnsi="Helvetica" w:cs="Helvetica"/>
+                <w:color w:val="3C4043"/>
+                <w:sz w:val="21"/>
+                <w:szCs w:val="21"/>
+              </w:rPr>
+            </w:pPr>
+            <w:r>
+              <w:rPr>
+                <w:rFonts w:ascii="Helvetica" w:hAnsi="Helvetica" w:cs="Helvetica"/>
+                <w:color w:val="3C4043"/>
+                <w:sz w:val="21"/>
+                <w:szCs w:val="21"/>
+              </w:rPr>
+              <w:t>Has the </w:t>
+            </w:r>
+            <w:hyperlink r:id="rId9" w:anchor="manage_permissions" w:history="1">
+              <w:r>
+                <w:rPr>
+                  <w:rStyle w:val="Hyperlink"/>
+                  <w:rFonts w:ascii="Helvetica" w:hAnsi="Helvetica" w:cs="Helvetica"/>
+                  <w:color w:val="673AB7"/>
+                  <w:sz w:val="21"/>
+                  <w:szCs w:val="21"/>
+                </w:rPr>
+                <w:t>"Manage user permissions" permission</w:t>
+              </w:r>
+            </w:hyperlink>
+          </w:p>
+          <w:p>
+            <w:pPr>
+              <w:numPr>
+                <w:ilvl w:val="0"/>
+                <w:numId w:val="6"/>
+              </w:numPr>
+              <w:spacing w:before="100" w:beforeAutospacing="1" w:after="100" w:afterAutospacing="1" w:line="240" w:lineRule="auto"/>
+              <w:textAlignment w:val="baseline"/>
+              <w:rPr>
+                <w:rFonts w:ascii="Helvetica" w:hAnsi="Helvetica" w:cs="Helvetica"/>
+                <w:color w:val="3C4043"/>
+                <w:sz w:val="21"/>
+                <w:szCs w:val="21"/>
+              </w:rPr>
+            </w:pPr>
+            <w:r>
+              <w:rPr>
+                <w:rFonts w:ascii="Helvetica" w:hAnsi="Helvetica" w:cs="Helvetica"/>
+                <w:color w:val="3C4043"/>
+                <w:sz w:val="21"/>
+                <w:szCs w:val="21"/>
+              </w:rPr>
+              <w:t>Can be given access to all or specific apps</w:t>
+            </w:r>
+          </w:p>
+          <w:p>
+            <w:pPr>
+              <w:numPr>
+                <w:ilvl w:val="0"/>
+                <w:numId w:val="6"/>
+              </w:numPr>
+              <w:spacing w:before="100" w:beforeAutospacing="1" w:after="100" w:afterAutospacing="1" w:line="240" w:lineRule="auto"/>
+              <w:textAlignment w:val="baseline"/>
+              <w:rPr>
+                <w:rFonts w:ascii="Helvetica" w:hAnsi="Helvetica" w:cs="Helvetica"/>
+                <w:color w:val="3C4043"/>
+                <w:sz w:val="21"/>
+                <w:szCs w:val="21"/>
+              </w:rPr>
+            </w:pPr>
+            <w:r>
+              <w:rPr>
+                <w:rFonts w:ascii="Helvetica" w:hAnsi="Helvetica" w:cs="Helvetica"/>
+                <w:color w:val="3C4043"/>
+                <w:sz w:val="21"/>
+                <w:szCs w:val="21"/>
+              </w:rPr>
+              <w:t>Can add users, manage individual permissions, and remove user access</w:t>
+            </w:r>
+          </w:p>
+        </w:tc>
+      </w:tr>
+      <w:tr>
+        <w:tc>
+          <w:tcPr>
+            <w:tcW w:w="0" w:type="auto"/>
+            <w:shd w:val="clear" w:color="auto" w:fill="FFFFFF"/>
+            <w:hideMark/>
+          </w:tcPr>
+          <w:p>
+            <w:pPr>
+              <w:spacing w:after="0"/>
+              <w:rPr>
+                <w:rFonts w:ascii="Helvetica" w:hAnsi="Helvetica" w:cs="Helvetica"/>
+                <w:color w:val="3C4043"/>
+                <w:sz w:val="21"/>
+                <w:szCs w:val="21"/>
+              </w:rPr>
+            </w:pPr>
+            <w:r>
+              <w:rPr>
+                <w:rFonts w:ascii="Helvetica" w:hAnsi="Helvetica" w:cs="Helvetica"/>
+                <w:color w:val="3C4043"/>
+                <w:sz w:val="21"/>
+                <w:szCs w:val="21"/>
+              </w:rPr>
+              <w:t>User</w:t>
+            </w:r>
+          </w:p>
+        </w:tc>
+        <w:tc>
+          <w:tcPr>
+            <w:tcW w:w="0" w:type="auto"/>
+            <w:shd w:val="clear" w:color="auto" w:fill="FFFFFF"/>
+            <w:hideMark/>
+          </w:tcPr>
+          <w:p>
+            <w:pPr>
+              <w:numPr>
+                <w:ilvl w:val="0"/>
+                <w:numId w:val="7"/>
+              </w:numPr>
+              <w:spacing w:before="100" w:beforeAutospacing="1" w:after="100" w:afterAutospacing="1" w:line="240" w:lineRule="auto"/>
+              <w:textAlignment w:val="baseline"/>
+              <w:rPr>
+                <w:rFonts w:ascii="Helvetica" w:hAnsi="Helvetica" w:cs="Helvetica"/>
+                <w:color w:val="3C4043"/>
+                <w:sz w:val="21"/>
+                <w:szCs w:val="21"/>
+              </w:rPr>
+            </w:pPr>
+            <w:r>
+              <w:rPr>
+                <w:rFonts w:ascii="Helvetica" w:hAnsi="Helvetica" w:cs="Helvetica"/>
+                <w:color w:val="3C4043"/>
+                <w:sz w:val="21"/>
+                <w:szCs w:val="21"/>
+              </w:rPr>
+              <w:t>Can have different levels of access to the Play Console</w:t>
+            </w:r>
+          </w:p>
+          <w:p>
+            <w:pPr>
+              <w:numPr>
+                <w:ilvl w:val="0"/>
+                <w:numId w:val="7"/>
+              </w:numPr>
+              <w:spacing w:before="100" w:beforeAutospacing="1" w:after="100" w:afterAutospacing="1" w:line="240" w:lineRule="auto"/>
+              <w:textAlignment w:val="baseline"/>
+              <w:rPr>
+                <w:rFonts w:ascii="Helvetica" w:hAnsi="Helvetica" w:cs="Helvetica"/>
+                <w:color w:val="3C4043"/>
+                <w:sz w:val="21"/>
+                <w:szCs w:val="21"/>
+              </w:rPr>
+            </w:pPr>
+            <w:r>
+              <w:rPr>
+                <w:rFonts w:ascii="Helvetica" w:hAnsi="Helvetica" w:cs="Helvetica"/>
+                <w:color w:val="3C4043"/>
+                <w:sz w:val="21"/>
+                <w:szCs w:val="21"/>
+              </w:rPr>
+              <w:t>Can be given access to all or specific apps</w:t>
+            </w:r>
+          </w:p>
+          <w:p>
+            <w:pPr>
+              <w:numPr>
+                <w:ilvl w:val="0"/>
+                <w:numId w:val="7"/>
+              </w:numPr>
+              <w:spacing w:before="100" w:beforeAutospacing="1" w:after="100" w:afterAutospacing="1" w:line="240" w:lineRule="auto"/>
+              <w:textAlignment w:val="baseline"/>
+              <w:rPr>
+                <w:rFonts w:ascii="Helvetica" w:hAnsi="Helvetica" w:cs="Helvetica"/>
+                <w:color w:val="3C4043"/>
+                <w:sz w:val="21"/>
+                <w:szCs w:val="21"/>
+              </w:rPr>
+            </w:pPr>
+            <w:r>
+              <w:rPr>
+                <w:rFonts w:ascii="Helvetica" w:hAnsi="Helvetica" w:cs="Helvetica"/>
+                <w:color w:val="3C4043"/>
+                <w:sz w:val="21"/>
+                <w:szCs w:val="21"/>
+              </w:rPr>
+              <w:t>Can't invite new users or edit user permissions</w:t>
+            </w:r>
+          </w:p>
+          <w:p>
+            <w:pPr>
+              <w:spacing w:before="100" w:beforeAutospacing="1" w:after="100" w:afterAutospacing="1" w:line="240" w:lineRule="auto"/>
+              <w:ind w:left="720"/>
+              <w:textAlignment w:val="baseline"/>
+              <w:rPr>
+                <w:rFonts w:ascii="Helvetica" w:hAnsi="Helvetica" w:cs="Helvetica"/>
+                <w:color w:val="3C4043"/>
+                <w:sz w:val="21"/>
+                <w:szCs w:val="21"/>
+              </w:rPr>
+            </w:pPr>
+          </w:p>
+        </w:tc>
+      </w:tr>
+    </w:tbl>
+    <w:p>
+      <w:pPr>
+        <w:pStyle w:val="Heading2"/>
+        <w:shd w:val="clear" w:color="auto" w:fill="FFFFFF"/>
+        <w:rPr>
+          <w:rFonts w:ascii="Arial" w:hAnsi="Arial" w:cs="Arial"/>
+          <w:b w:val="0"/>
+          <w:bCs w:val="0"/>
+          <w:color w:val="202124"/>
+        </w:rPr>
+      </w:pPr>
+      <w:r>
+        <w:rPr>
+          <w:rFonts w:ascii="Arial" w:hAnsi="Arial" w:cs="Arial"/>
+          <w:b w:val="0"/>
+          <w:bCs w:val="0"/>
+          <w:color w:val="202124"/>
+        </w:rPr>
+        <w:t>Give users access</w:t>
+      </w:r>
+    </w:p>
+    <w:p>
+      <w:pPr>
+        <w:pStyle w:val="Heading4"/>
+        <w:shd w:val="clear" w:color="auto" w:fill="FFFFFF"/>
+        <w:rPr>
+          <w:rFonts w:ascii="Arial" w:hAnsi="Arial" w:cs="Arial"/>
+          <w:b/>
+          <w:bCs/>
+          <w:color w:val="202124"/>
+        </w:rPr>
+      </w:pPr>
+      <w:r>
+        <w:rPr>
+          <w:rFonts w:ascii="Arial" w:hAnsi="Arial" w:cs="Arial"/>
+          <w:b/>
+          <w:bCs/>
+          <w:color w:val="202124"/>
+        </w:rPr>
+        <w:t>Step 1: Decide whether your user needs global or per-app access</w:t>
+      </w:r>
+    </w:p>
+    <w:p>
+      <w:pPr>
+        <w:pStyle w:val="NormalWeb"/>
+        <w:shd w:val="clear" w:color="auto" w:fill="FFFFFF"/>
+        <w:rPr>
+          <w:rFonts w:ascii="Helvetica" w:hAnsi="Helvetica" w:cs="Helvetica"/>
+          <w:color w:val="3C4043"/>
+          <w:sz w:val="21"/>
+          <w:szCs w:val="21"/>
+        </w:rPr>
+      </w:pPr>
+      <w:r>
+        <w:rPr>
+          <w:rFonts w:ascii="Helvetica" w:hAnsi="Helvetica" w:cs="Helvetica"/>
+          <w:color w:val="3C4043"/>
+          <w:sz w:val="21"/>
+          <w:szCs w:val="21"/>
+        </w:rPr>
+        <w:t>Before you set up permissions, you need to decide if your user needs global or per-app access. </w:t>
+      </w:r>
+    </w:p>
+    <w:p>
+      <w:pPr>
+        <w:numPr>
+          <w:ilvl w:val="0"/>
+          <w:numId w:val="8"/>
+        </w:numPr>
+        <w:shd w:val="clear" w:color="auto" w:fill="FFFFFF"/>
+        <w:spacing w:before="100" w:beforeAutospacing="1" w:after="100" w:afterAutospacing="1" w:line="240" w:lineRule="auto"/>
+        <w:textAlignment w:val="baseline"/>
+        <w:rPr>
+          <w:rFonts w:ascii="Helvetica" w:hAnsi="Helvetica" w:cs="Helvetica"/>
+          <w:color w:val="3C4043"/>
+          <w:sz w:val="21"/>
+          <w:szCs w:val="21"/>
+        </w:rPr>
+      </w:pPr>
+      <w:r>
+        <w:rPr>
+          <w:rFonts w:ascii="Helvetica" w:hAnsi="Helvetica" w:cs="Helvetica"/>
+          <w:color w:val="3C4043"/>
+          <w:sz w:val="21"/>
+          <w:szCs w:val="21"/>
+        </w:rPr>
+        <w:t>Global: Global access applies to all apps in your developer account.</w:t>
+      </w:r>
+    </w:p>
+    <w:p>
+      <w:pPr>
+        <w:numPr>
+          <w:ilvl w:val="0"/>
+          <w:numId w:val="8"/>
+        </w:numPr>
+        <w:shd w:val="clear" w:color="auto" w:fill="FFFFFF"/>
+        <w:spacing w:before="100" w:beforeAutospacing="1" w:after="100" w:afterAutospacing="1" w:line="240" w:lineRule="auto"/>
+        <w:textAlignment w:val="baseline"/>
+        <w:rPr>
+          <w:rFonts w:ascii="Helvetica" w:hAnsi="Helvetica" w:cs="Helvetica"/>
+          <w:color w:val="3C4043"/>
+          <w:sz w:val="21"/>
+          <w:szCs w:val="21"/>
+        </w:rPr>
+      </w:pPr>
+      <w:r>
+        <w:rPr>
+          <w:rFonts w:ascii="Helvetica" w:hAnsi="Helvetica" w:cs="Helvetica"/>
+          <w:color w:val="3C4043"/>
+          <w:sz w:val="21"/>
+          <w:szCs w:val="21"/>
+        </w:rPr>
+        <w:t>Per-app: Per-app access only applies to the selected app.</w:t>
+      </w:r>
+    </w:p>
+    <w:p>
+      <w:pPr>
+        <w:pStyle w:val="NormalWeb"/>
+        <w:shd w:val="clear" w:color="auto" w:fill="FFFFFF"/>
+        <w:rPr>
+          <w:rFonts w:ascii="Helvetica" w:hAnsi="Helvetica" w:cs="Helvetica"/>
+          <w:color w:val="3C4043"/>
+          <w:sz w:val="21"/>
+          <w:szCs w:val="21"/>
+        </w:rPr>
+      </w:pPr>
+      <w:r>
+        <w:rPr>
+          <w:rFonts w:ascii="Helvetica" w:hAnsi="Helvetica" w:cs="Helvetica"/>
+          <w:color w:val="3C4043"/>
+          <w:sz w:val="21"/>
+          <w:szCs w:val="21"/>
+        </w:rPr>
+        <w:t>For details on how global and per-app access impacts a specific permission, select the permission below under "Permission definition &amp; uses."  </w:t>
+      </w:r>
+    </w:p>
+    <w:p>
+      <w:pPr>
+        <w:pStyle w:val="Heading4"/>
+        <w:shd w:val="clear" w:color="auto" w:fill="FFFFFF"/>
+        <w:rPr>
+          <w:rFonts w:ascii="Arial" w:hAnsi="Arial" w:cs="Arial"/>
+          <w:color w:val="202124"/>
+          <w:sz w:val="24"/>
+          <w:szCs w:val="24"/>
+        </w:rPr>
+      </w:pPr>
+      <w:r>
+        <w:rPr>
+          <w:rStyle w:val="Strong"/>
+          <w:rFonts w:ascii="Arial" w:hAnsi="Arial" w:cs="Arial"/>
+          <w:color w:val="202124"/>
+        </w:rPr>
+        <w:t>Step 2: Add users &amp; turn permissions on or off</w:t>
+      </w:r>
+    </w:p>
+    <w:p>
+      <w:pPr>
+        <w:pStyle w:val="NormalWeb"/>
+        <w:shd w:val="clear" w:color="auto" w:fill="FFFFFF"/>
+        <w:rPr>
+          <w:rFonts w:ascii="Helvetica" w:hAnsi="Helvetica" w:cs="Helvetica"/>
+          <w:color w:val="3C4043"/>
+          <w:sz w:val="21"/>
+          <w:szCs w:val="21"/>
+        </w:rPr>
+      </w:pPr>
+      <w:r>
+        <w:rPr>
+          <w:rFonts w:ascii="Helvetica" w:hAnsi="Helvetica" w:cs="Helvetica"/>
+          <w:color w:val="3C4043"/>
+          <w:sz w:val="21"/>
+          <w:szCs w:val="21"/>
+        </w:rPr>
+        <w:t>If you're an account owner or admin, you can add users to your Play Console account and manage permissions across all apps or for specific apps.</w:t>
+      </w:r>
+    </w:p>
+    <w:p>
+      <w:pPr>
+        <w:numPr>
+          <w:ilvl w:val="0"/>
+          <w:numId w:val="9"/>
+        </w:numPr>
+        <w:shd w:val="clear" w:color="auto" w:fill="FFFFFF"/>
+        <w:spacing w:before="100" w:beforeAutospacing="1" w:after="100" w:afterAutospacing="1" w:line="240" w:lineRule="auto"/>
+        <w:textAlignment w:val="baseline"/>
+        <w:rPr>
+          <w:rFonts w:ascii="Helvetica" w:hAnsi="Helvetica" w:cs="Helvetica"/>
+          <w:color w:val="3C4043"/>
+          <w:sz w:val="21"/>
+          <w:szCs w:val="21"/>
+        </w:rPr>
+      </w:pPr>
+      <w:r>
+        <w:rPr>
+          <w:rFonts w:ascii="Helvetica" w:hAnsi="Helvetica" w:cs="Helvetica"/>
+          <w:color w:val="3C4043"/>
+          <w:sz w:val="21"/>
+          <w:szCs w:val="21"/>
+        </w:rPr>
+        <w:t>Sign in to your </w:t>
+      </w:r>
+      <w:hyperlink r:id="rId10" w:tgtFrame="_blank" w:history="1">
+        <w:r>
+          <w:rPr>
+            <w:rStyle w:val="Hyperlink"/>
+            <w:rFonts w:ascii="Helvetica" w:hAnsi="Helvetica" w:cs="Helvetica"/>
+            <w:color w:val="673AB7"/>
+            <w:sz w:val="21"/>
+            <w:szCs w:val="21"/>
+          </w:rPr>
+          <w:t>Play Console</w:t>
+        </w:r>
+      </w:hyperlink>
+      <w:r>
+        <w:rPr>
+          <w:rFonts w:ascii="Helvetica" w:hAnsi="Helvetica" w:cs="Helvetica"/>
+          <w:color w:val="3C4043"/>
+          <w:sz w:val="21"/>
+          <w:szCs w:val="21"/>
+        </w:rPr>
+        <w:t>.</w:t>
+      </w:r>
+    </w:p>
+    <w:p>
+      <w:pPr>
+        <w:numPr>
+          <w:ilvl w:val="0"/>
+          <w:numId w:val="9"/>
+        </w:numPr>
+        <w:shd w:val="clear" w:color="auto" w:fill="FFFFFF"/>
+        <w:spacing w:before="100" w:beforeAutospacing="1" w:after="100" w:afterAutospacing="1" w:line="240" w:lineRule="auto"/>
+        <w:textAlignment w:val="baseline"/>
+        <w:rPr>
+          <w:rFonts w:ascii="Helvetica" w:hAnsi="Helvetica" w:cs="Helvetica"/>
+          <w:color w:val="3C4043"/>
+          <w:sz w:val="21"/>
+          <w:szCs w:val="21"/>
+        </w:rPr>
+      </w:pPr>
+      <w:r>
+        <w:rPr>
+          <w:rFonts w:ascii="Helvetica" w:hAnsi="Helvetica" w:cs="Helvetica"/>
+          <w:color w:val="3C4043"/>
+          <w:sz w:val="21"/>
+          <w:szCs w:val="21"/>
+        </w:rPr>
+        <w:t>Click </w:t>
+      </w:r>
+      <w:r>
+        <w:rPr>
+          <w:rStyle w:val="Strong"/>
+          <w:rFonts w:ascii="Helvetica" w:hAnsi="Helvetica" w:cs="Helvetica"/>
+          <w:b w:val="0"/>
+          <w:bCs w:val="0"/>
+          <w:color w:val="3C4043"/>
+          <w:sz w:val="21"/>
+          <w:szCs w:val="21"/>
+        </w:rPr>
+        <w:t>Settings</w:t>
+      </w:r>
+      <w:r>
+        <w:rPr>
+          <w:rFonts w:ascii="Helvetica" w:hAnsi="Helvetica" w:cs="Helvetica"/>
+          <w:color w:val="3C4043"/>
+          <w:sz w:val="21"/>
+          <w:szCs w:val="21"/>
+        </w:rPr>
+        <w:t> </w:t>
+      </w:r>
+      <w:r>
+        <w:rPr>
+          <w:rFonts w:ascii="Helvetica" w:hAnsi="Helvetica" w:cs="Helvetica"/>
+          <w:noProof/>
+          <w:color w:val="3C4043"/>
+          <w:sz w:val="21"/>
+          <w:szCs w:val="21"/>
+        </w:rPr>
+        <w:drawing>
+          <wp:inline distT="0" distB="0" distL="0" distR="0" wp14:anchorId="76E157E4" wp14:editId="15727D2C">
+            <wp:extent cx="173355" cy="173355"/>
+            <wp:effectExtent l="0" t="0" r="0" b="0"/>
+            <wp:docPr id="2" name="Picture 2" descr="Settings"/>
+            <wp:cNvGraphicFramePr>
+              <a:graphicFrameLocks xmlns:a="http://schemas.openxmlformats.org/drawingml/2006/main" noChangeAspect="1"/>
+            </wp:cNvGraphicFramePr>
+            <a:graphic xmlns:a="http://schemas.openxmlformats.org/drawingml/2006/main">
+              <a:graphicData uri="http://schemas.openxmlformats.org/drawingml/2006/picture">
+                <pic:pic xmlns:pic="http://schemas.openxmlformats.org/drawingml/2006/picture">
+                  <pic:nvPicPr>
+                    <pic:cNvPr id="0" name="Picture 1" descr="Settings"/>
+                    <pic:cNvPicPr>
+                      <a:picLocks noChangeAspect="1" noChangeArrowheads="1"/>
+                    </pic:cNvPicPr>
+                  </pic:nvPicPr>
+                  <pic:blipFill>
+                    <a:blip r:embed="rId11">
+                      <a:extLst>
+                        <a:ext uri="{28A0092B-C50C-407E-A947-70E740481C1C}">
+                          <a14:useLocalDpi xmlns:a14="http://schemas.microsoft.com/office/drawing/2010/main" val="0"/>
+                        </a:ext>
+                      </a:extLst>
+                    </a:blip>
+                    <a:srcRect/>
+                    <a:stretch>
+                      <a:fillRect/>
+                    </a:stretch>
+                  </pic:blipFill>
+                  <pic:spPr bwMode="auto">
+                    <a:xfrm>
+                      <a:off x="0" y="0"/>
+                      <a:ext cx="173355" cy="173355"/>
+                    </a:xfrm>
+                    <a:prstGeom prst="rect">
+                      <a:avLst/>
+                    </a:prstGeom>
+                    <a:noFill/>
+                    <a:ln>
+                      <a:noFill/>
+                    </a:ln>
+                  </pic:spPr>
+                </pic:pic>
+              </a:graphicData>
+            </a:graphic>
+          </wp:inline>
+        </w:drawing>
+      </w:r>
+      <w:r>
+        <w:rPr>
+          <w:rFonts w:ascii="Helvetica" w:hAnsi="Helvetica" w:cs="Helvetica"/>
+          <w:color w:val="3C4043"/>
+          <w:sz w:val="21"/>
+          <w:szCs w:val="21"/>
+        </w:rPr>
+        <w:t> &gt; </w:t>
+      </w:r>
+      <w:r>
+        <w:rPr>
+          <w:rStyle w:val="Strong"/>
+          <w:rFonts w:ascii="Helvetica" w:hAnsi="Helvetica" w:cs="Helvetica"/>
+          <w:b w:val="0"/>
+          <w:bCs w:val="0"/>
+          <w:color w:val="3C4043"/>
+          <w:sz w:val="21"/>
+          <w:szCs w:val="21"/>
+        </w:rPr>
+        <w:t>Users &amp; permissions</w:t>
+      </w:r>
+      <w:r>
+        <w:rPr>
+          <w:rFonts w:ascii="Helvetica" w:hAnsi="Helvetica" w:cs="Helvetica"/>
+          <w:color w:val="3C4043"/>
+          <w:sz w:val="21"/>
+          <w:szCs w:val="21"/>
+        </w:rPr>
+        <w:t>.</w:t>
+      </w:r>
+    </w:p>
+    <w:p>
+      <w:pPr>
+        <w:numPr>
+          <w:ilvl w:val="1"/>
+          <w:numId w:val="9"/>
+        </w:numPr>
+        <w:shd w:val="clear" w:color="auto" w:fill="FFFFFF"/>
+        <w:spacing w:before="100" w:beforeAutospacing="1" w:after="100" w:afterAutospacing="1" w:line="240" w:lineRule="auto"/>
+        <w:textAlignment w:val="baseline"/>
+        <w:rPr>
+          <w:rFonts w:ascii="Helvetica" w:hAnsi="Helvetica" w:cs="Helvetica"/>
+          <w:color w:val="3C4043"/>
+          <w:sz w:val="21"/>
+          <w:szCs w:val="21"/>
+        </w:rPr>
+      </w:pPr>
+      <w:r>
+        <w:rPr>
+          <w:rFonts w:ascii="Helvetica" w:hAnsi="Helvetica" w:cs="Helvetica"/>
+          <w:color w:val="3C4043"/>
+          <w:sz w:val="21"/>
+          <w:szCs w:val="21"/>
+        </w:rPr>
+        <w:lastRenderedPageBreak/>
+        <w:t>To add a user, select </w:t>
+      </w:r>
+      <w:r>
+        <w:rPr>
+          <w:rStyle w:val="Strong"/>
+          <w:rFonts w:ascii="Helvetica" w:hAnsi="Helvetica" w:cs="Helvetica"/>
+          <w:b w:val="0"/>
+          <w:bCs w:val="0"/>
+          <w:color w:val="3C4043"/>
+          <w:sz w:val="21"/>
+          <w:szCs w:val="21"/>
+        </w:rPr>
+        <w:t>Invite new user</w:t>
+      </w:r>
+      <w:r>
+        <w:rPr>
+          <w:rFonts w:ascii="Helvetica" w:hAnsi="Helvetica" w:cs="Helvetica"/>
+          <w:color w:val="3C4043"/>
+          <w:sz w:val="21"/>
+          <w:szCs w:val="21"/>
+        </w:rPr>
+        <w:t> and follow the onscreen instructions.</w:t>
+      </w:r>
+    </w:p>
+    <w:p>
+      <w:pPr>
+        <w:numPr>
+          <w:ilvl w:val="1"/>
+          <w:numId w:val="9"/>
+        </w:numPr>
+        <w:shd w:val="clear" w:color="auto" w:fill="FFFFFF"/>
+        <w:spacing w:before="100" w:beforeAutospacing="1" w:after="100" w:afterAutospacing="1" w:line="240" w:lineRule="auto"/>
+        <w:textAlignment w:val="baseline"/>
+        <w:rPr>
+          <w:rFonts w:ascii="Helvetica" w:hAnsi="Helvetica" w:cs="Helvetica"/>
+          <w:color w:val="3C4043"/>
+          <w:sz w:val="21"/>
+          <w:szCs w:val="21"/>
+        </w:rPr>
+      </w:pPr>
+      <w:r>
+        <w:rPr>
+          <w:rFonts w:ascii="Helvetica" w:hAnsi="Helvetica" w:cs="Helvetica"/>
+          <w:color w:val="3C4043"/>
+          <w:sz w:val="21"/>
+          <w:szCs w:val="21"/>
+        </w:rPr>
+        <w:t>To update permissions for an existing user, hover over their email address and select the pencil icon.</w:t>
+      </w:r>
+    </w:p>
+    <w:p>
+      <w:pPr>
+        <w:numPr>
+          <w:ilvl w:val="2"/>
+          <w:numId w:val="9"/>
+        </w:numPr>
+        <w:shd w:val="clear" w:color="auto" w:fill="FFFFFF"/>
+        <w:spacing w:before="100" w:beforeAutospacing="1" w:after="100" w:afterAutospacing="1" w:line="240" w:lineRule="auto"/>
+        <w:ind w:left="1440"/>
+        <w:textAlignment w:val="baseline"/>
+        <w:rPr>
+          <w:rFonts w:ascii="Helvetica" w:hAnsi="Helvetica" w:cs="Helvetica"/>
+          <w:color w:val="3C4043"/>
+          <w:sz w:val="21"/>
+          <w:szCs w:val="21"/>
+        </w:rPr>
+      </w:pPr>
+      <w:r>
+        <w:rPr>
+          <w:rStyle w:val="Strong"/>
+          <w:rFonts w:ascii="Helvetica" w:hAnsi="Helvetica" w:cs="Helvetica"/>
+          <w:b w:val="0"/>
+          <w:bCs w:val="0"/>
+          <w:color w:val="3C4043"/>
+          <w:sz w:val="21"/>
+          <w:szCs w:val="21"/>
+        </w:rPr>
+        <w:t>Note:</w:t>
+      </w:r>
+      <w:r>
+        <w:rPr>
+          <w:rFonts w:ascii="Helvetica" w:hAnsi="Helvetica" w:cs="Helvetica"/>
+          <w:color w:val="3C4043"/>
+          <w:sz w:val="21"/>
+          <w:szCs w:val="21"/>
+        </w:rPr>
+        <w:t> Users can only sign in to the Play Console with a Google account using the same email address that you invite.</w:t>
+      </w:r>
+    </w:p>
+    <w:p>
+      <w:pPr>
+        <w:numPr>
+          <w:ilvl w:val="0"/>
+          <w:numId w:val="9"/>
+        </w:numPr>
+        <w:shd w:val="clear" w:color="auto" w:fill="FFFFFF"/>
+        <w:spacing w:before="100" w:beforeAutospacing="1" w:after="100" w:afterAutospacing="1" w:line="240" w:lineRule="auto"/>
+        <w:textAlignment w:val="baseline"/>
+        <w:rPr>
+          <w:rFonts w:ascii="Helvetica" w:hAnsi="Helvetica" w:cs="Helvetica"/>
+          <w:color w:val="3C4043"/>
+          <w:sz w:val="21"/>
+          <w:szCs w:val="21"/>
+        </w:rPr>
+      </w:pPr>
+      <w:r>
+        <w:rPr>
+          <w:rFonts w:ascii="Helvetica" w:hAnsi="Helvetica" w:cs="Helvetica"/>
+          <w:color w:val="3C4043"/>
+          <w:sz w:val="21"/>
+          <w:szCs w:val="21"/>
+        </w:rPr>
+        <w:t>Use the "Role" selector to choose a pre-defined role or use the checkboxes for individual permissions.</w:t>
+      </w:r>
+    </w:p>
+    <w:p>
+      <w:pPr>
+        <w:numPr>
+          <w:ilvl w:val="0"/>
+          <w:numId w:val="9"/>
+        </w:numPr>
+        <w:shd w:val="clear" w:color="auto" w:fill="FFFFFF"/>
+        <w:spacing w:before="100" w:beforeAutospacing="1" w:after="100" w:afterAutospacing="1" w:line="240" w:lineRule="auto"/>
+        <w:textAlignment w:val="baseline"/>
+        <w:rPr>
+          <w:rFonts w:ascii="Helvetica" w:hAnsi="Helvetica" w:cs="Helvetica"/>
+          <w:color w:val="3C4043"/>
+          <w:sz w:val="21"/>
+          <w:szCs w:val="21"/>
+        </w:rPr>
+      </w:pPr>
+      <w:r>
+        <w:rPr>
+          <w:rFonts w:ascii="Helvetica" w:hAnsi="Helvetica" w:cs="Helvetica"/>
+          <w:color w:val="3C4043"/>
+          <w:sz w:val="21"/>
+          <w:szCs w:val="21"/>
+        </w:rPr>
+        <w:t>Choose whether each permission applies to all apps in your developer account ("Global") or specific apps.</w:t>
+      </w:r>
+    </w:p>
+    <w:p>
+      <w:pPr>
+        <w:numPr>
+          <w:ilvl w:val="1"/>
+          <w:numId w:val="9"/>
+        </w:numPr>
+        <w:shd w:val="clear" w:color="auto" w:fill="FFFFFF"/>
+        <w:spacing w:before="100" w:beforeAutospacing="1" w:after="100" w:afterAutospacing="1" w:line="240" w:lineRule="auto"/>
+        <w:textAlignment w:val="baseline"/>
+        <w:rPr>
+          <w:rFonts w:ascii="Helvetica" w:hAnsi="Helvetica" w:cs="Helvetica"/>
+          <w:color w:val="3C4043"/>
+          <w:sz w:val="21"/>
+          <w:szCs w:val="21"/>
+        </w:rPr>
+      </w:pPr>
+      <w:r>
+        <w:rPr>
+          <w:rFonts w:ascii="Helvetica" w:hAnsi="Helvetica" w:cs="Helvetica"/>
+          <w:color w:val="3C4043"/>
+          <w:sz w:val="21"/>
+          <w:szCs w:val="21"/>
+        </w:rPr>
+        <w:t>To add an app to the permissions table, use the down arrow next to "Add an app."</w:t>
+      </w:r>
+    </w:p>
+    <w:p>
+      <w:pPr>
+        <w:numPr>
+          <w:ilvl w:val="1"/>
+          <w:numId w:val="9"/>
+        </w:numPr>
+        <w:shd w:val="clear" w:color="auto" w:fill="FFFFFF"/>
+        <w:spacing w:before="100" w:beforeAutospacing="1" w:after="100" w:afterAutospacing="1" w:line="240" w:lineRule="auto"/>
+        <w:textAlignment w:val="baseline"/>
+        <w:rPr>
+          <w:rFonts w:ascii="Helvetica" w:hAnsi="Helvetica" w:cs="Helvetica"/>
+          <w:color w:val="3C4043"/>
+          <w:sz w:val="21"/>
+          <w:szCs w:val="21"/>
+        </w:rPr>
+      </w:pPr>
+      <w:r>
+        <w:rPr>
+          <w:rFonts w:ascii="Helvetica" w:hAnsi="Helvetica" w:cs="Helvetica"/>
+          <w:color w:val="3C4043"/>
+          <w:sz w:val="21"/>
+          <w:szCs w:val="21"/>
+        </w:rPr>
+        <w:t>To see details for each permission, review the </w:t>
+      </w:r>
+      <w:hyperlink r:id="rId12" w:anchor="definitions" w:history="1">
+        <w:r>
+          <w:rPr>
+            <w:rStyle w:val="Hyperlink"/>
+            <w:rFonts w:ascii="Helvetica" w:hAnsi="Helvetica" w:cs="Helvetica"/>
+            <w:color w:val="673AB7"/>
+            <w:sz w:val="21"/>
+            <w:szCs w:val="21"/>
+          </w:rPr>
+          <w:t>permission definitions section</w:t>
+        </w:r>
+      </w:hyperlink>
+      <w:r>
+        <w:rPr>
+          <w:rFonts w:ascii="Helvetica" w:hAnsi="Helvetica" w:cs="Helvetica"/>
+          <w:color w:val="3C4043"/>
+          <w:sz w:val="21"/>
+          <w:szCs w:val="21"/>
+        </w:rPr>
+        <w:t>.</w:t>
+      </w:r>
+    </w:p>
+    <w:p>
+      <w:pPr>
+        <w:numPr>
+          <w:ilvl w:val="0"/>
+          <w:numId w:val="9"/>
+        </w:numPr>
+        <w:shd w:val="clear" w:color="auto" w:fill="FFFFFF"/>
+        <w:spacing w:before="100" w:beforeAutospacing="1" w:after="100" w:afterAutospacing="1" w:line="240" w:lineRule="auto"/>
+        <w:textAlignment w:val="baseline"/>
+        <w:rPr>
+          <w:rFonts w:ascii="Helvetica" w:hAnsi="Helvetica" w:cs="Helvetica"/>
+          <w:color w:val="3C4043"/>
+          <w:sz w:val="21"/>
+          <w:szCs w:val="21"/>
+        </w:rPr>
+      </w:pPr>
+      <w:r>
+        <w:rPr>
+          <w:rFonts w:ascii="Helvetica" w:hAnsi="Helvetica" w:cs="Helvetica"/>
+          <w:color w:val="3C4043"/>
+          <w:sz w:val="21"/>
+          <w:szCs w:val="21"/>
+        </w:rPr>
+        <w:t>Click </w:t>
+      </w:r>
+      <w:r>
+        <w:rPr>
+          <w:rStyle w:val="Strong"/>
+          <w:rFonts w:ascii="Helvetica" w:hAnsi="Helvetica" w:cs="Helvetica"/>
+          <w:b w:val="0"/>
+          <w:bCs w:val="0"/>
+          <w:color w:val="3C4043"/>
+          <w:sz w:val="21"/>
+          <w:szCs w:val="21"/>
+        </w:rPr>
+        <w:t>Send Invitation</w:t>
+      </w:r>
+      <w:r>
+        <w:rPr>
+          <w:rFonts w:ascii="Helvetica" w:hAnsi="Helvetica" w:cs="Helvetica"/>
+          <w:color w:val="3C4043"/>
+          <w:sz w:val="21"/>
+          <w:szCs w:val="21"/>
+        </w:rPr>
+        <w:t>.</w:t>
+      </w:r>
+    </w:p>
+    <w:p>
+      <w:pPr>
+        <w:shd w:val="clear" w:color="auto" w:fill="FFFFFF"/>
+        <w:spacing w:before="100" w:beforeAutospacing="1" w:after="100" w:afterAutospacing="1"/>
+        <w:rPr>
+          <w:rFonts w:ascii="Helvetica" w:hAnsi="Helvetica" w:cs="Helvetica"/>
+          <w:color w:val="3C4043"/>
+          <w:sz w:val="21"/>
+          <w:szCs w:val="21"/>
+        </w:rPr>
+      </w:pPr>
+      <w:r>
+        <w:rPr>
+          <w:rStyle w:val="Strong"/>
+          <w:rFonts w:ascii="Helvetica" w:hAnsi="Helvetica" w:cs="Helvetica"/>
+          <w:b w:val="0"/>
+          <w:bCs w:val="0"/>
+          <w:color w:val="3C4043"/>
+          <w:sz w:val="21"/>
+          <w:szCs w:val="21"/>
+        </w:rPr>
+        <w:t>Note</w:t>
+      </w:r>
+      <w:r>
+        <w:rPr>
+          <w:rFonts w:ascii="Helvetica" w:hAnsi="Helvetica" w:cs="Helvetica"/>
+          <w:color w:val="3C4043"/>
+          <w:sz w:val="21"/>
+          <w:szCs w:val="21"/>
+        </w:rPr>
+        <w:t>: If you don't choose an access expiration date, the user has ongoing access to the Play Console account</w:t>
+      </w:r>
+    </w:p>
+    <w:p>
+      <w:pPr>
+        <w:pStyle w:val="NormalWeb"/>
+        <w:shd w:val="clear" w:color="auto" w:fill="FFFFFF"/>
+        <w:spacing w:before="240" w:beforeAutospacing="0" w:after="240" w:afterAutospacing="0"/>
+        <w:rPr>
+          <w:color w:val="212529"/>
+        </w:rPr>
+      </w:pPr>
+    </w:p>
+    <w:p>
+      <w:pPr>
         <w:spacing w:line="276" w:lineRule="auto"/>
       </w:pPr>
     </w:p>
     <w:sectPr>
-      <w:headerReference w:type="default" r:id="rId7"/>
+      <w:headerReference w:type="default" r:id="rId13"/>
       <w:pgSz w:w="12240" w:h="15840"/>
       <w:pgMar w:top="1440" w:right="1440" w:bottom="1440" w:left="1440" w:header="720" w:footer="720" w:gutter="0"/>
       <w:cols w:space="720"/>
@@ -785,6 +2059,276 @@
     </w:lvl>
   </w:abstractNum>
   <w:abstractNum w:abstractNumId="1" w15:restartNumberingAfterBreak="0">
+    <w:nsid w:val="19231A6C"/>
+    <w:multiLevelType w:val="multilevel"/>
+    <w:tmpl w:val="CF462E8C"/>
+    <w:lvl w:ilvl="0">
+      <w:start w:val="1"/>
+      <w:numFmt w:val="decimal"/>
+      <w:lvlText w:val="%1."/>
+      <w:lvlJc w:val="left"/>
+      <w:pPr>
+        <w:tabs>
+          <w:tab w:val="num" w:pos="720"/>
+        </w:tabs>
+        <w:ind w:left="720" w:hanging="360"/>
+      </w:pPr>
+    </w:lvl>
+    <w:lvl w:ilvl="1">
+      <w:start w:val="1"/>
+      <w:numFmt w:val="bullet"/>
+      <w:lvlText w:val=""/>
+      <w:lvlJc w:val="left"/>
+      <w:pPr>
+        <w:tabs>
+          <w:tab w:val="num" w:pos="1440"/>
+        </w:tabs>
+        <w:ind w:left="1440" w:hanging="360"/>
+      </w:pPr>
+      <w:rPr>
+        <w:rFonts w:ascii="Symbol" w:hAnsi="Symbol" w:hint="default"/>
+        <w:sz w:val="20"/>
+      </w:rPr>
+    </w:lvl>
+    <w:lvl w:ilvl="2">
+      <w:start w:val="1"/>
+      <w:numFmt w:val="bullet"/>
+      <w:lvlText w:val=""/>
+      <w:lvlJc w:val="left"/>
+      <w:pPr>
+        <w:tabs>
+          <w:tab w:val="num" w:pos="2160"/>
+        </w:tabs>
+        <w:ind w:left="2160" w:hanging="360"/>
+      </w:pPr>
+      <w:rPr>
+        <w:rFonts w:ascii="Symbol" w:hAnsi="Symbol" w:hint="default"/>
+        <w:sz w:val="20"/>
+      </w:rPr>
+    </w:lvl>
+    <w:lvl w:ilvl="3" w:tentative="1">
+      <w:start w:val="1"/>
+      <w:numFmt w:val="decimal"/>
+      <w:lvlText w:val="%4."/>
+      <w:lvlJc w:val="left"/>
+      <w:pPr>
+        <w:tabs>
+          <w:tab w:val="num" w:pos="2880"/>
+        </w:tabs>
+        <w:ind w:left="2880" w:hanging="360"/>
+      </w:pPr>
+    </w:lvl>
+    <w:lvl w:ilvl="4" w:tentative="1">
+      <w:start w:val="1"/>
+      <w:numFmt w:val="decimal"/>
+      <w:lvlText w:val="%5."/>
+      <w:lvlJc w:val="left"/>
+      <w:pPr>
+        <w:tabs>
+          <w:tab w:val="num" w:pos="3600"/>
+        </w:tabs>
+        <w:ind w:left="3600" w:hanging="360"/>
+      </w:pPr>
+    </w:lvl>
+    <w:lvl w:ilvl="5" w:tentative="1">
+      <w:start w:val="1"/>
+      <w:numFmt w:val="decimal"/>
+      <w:lvlText w:val="%6."/>
+      <w:lvlJc w:val="left"/>
+      <w:pPr>
+        <w:tabs>
+          <w:tab w:val="num" w:pos="4320"/>
+        </w:tabs>
+        <w:ind w:left="4320" w:hanging="360"/>
+      </w:pPr>
+    </w:lvl>
+    <w:lvl w:ilvl="6" w:tentative="1">
+      <w:start w:val="1"/>
+      <w:numFmt w:val="decimal"/>
+      <w:lvlText w:val="%7."/>
+      <w:lvlJc w:val="left"/>
+      <w:pPr>
+        <w:tabs>
+          <w:tab w:val="num" w:pos="5040"/>
+        </w:tabs>
+        <w:ind w:left="5040" w:hanging="360"/>
+      </w:pPr>
+    </w:lvl>
+    <w:lvl w:ilvl="7" w:tentative="1">
+      <w:start w:val="1"/>
+      <w:numFmt w:val="decimal"/>
+      <w:lvlText w:val="%8."/>
+      <w:lvlJc w:val="left"/>
+      <w:pPr>
+        <w:tabs>
+          <w:tab w:val="num" w:pos="5760"/>
+        </w:tabs>
+        <w:ind w:left="5760" w:hanging="360"/>
+      </w:pPr>
+    </w:lvl>
+    <w:lvl w:ilvl="8" w:tentative="1">
+      <w:start w:val="1"/>
+      <w:numFmt w:val="decimal"/>
+      <w:lvlText w:val="%9."/>
+      <w:lvlJc w:val="left"/>
+      <w:pPr>
+        <w:tabs>
+          <w:tab w:val="num" w:pos="6480"/>
+        </w:tabs>
+        <w:ind w:left="6480" w:hanging="360"/>
+      </w:pPr>
+    </w:lvl>
+  </w:abstractNum>
+  <w:abstractNum w:abstractNumId="2" w15:restartNumberingAfterBreak="0">
+    <w:nsid w:val="222B0E18"/>
+    <w:multiLevelType w:val="multilevel"/>
+    <w:tmpl w:val="E0327F2E"/>
+    <w:lvl w:ilvl="0">
+      <w:start w:val="1"/>
+      <w:numFmt w:val="bullet"/>
+      <w:lvlText w:val=""/>
+      <w:lvlJc w:val="left"/>
+      <w:pPr>
+        <w:tabs>
+          <w:tab w:val="num" w:pos="720"/>
+        </w:tabs>
+        <w:ind w:left="720" w:hanging="360"/>
+      </w:pPr>
+      <w:rPr>
+        <w:rFonts w:ascii="Symbol" w:hAnsi="Symbol" w:hint="default"/>
+        <w:sz w:val="20"/>
+      </w:rPr>
+    </w:lvl>
+    <w:lvl w:ilvl="1" w:tentative="1">
+      <w:start w:val="1"/>
+      <w:numFmt w:val="bullet"/>
+      <w:lvlText w:val="o"/>
+      <w:lvlJc w:val="left"/>
+      <w:pPr>
+        <w:tabs>
+          <w:tab w:val="num" w:pos="1440"/>
+        </w:tabs>
+        <w:ind w:left="1440" w:hanging="360"/>
+      </w:pPr>
+      <w:rPr>
+        <w:rFonts w:ascii="Courier New" w:hAnsi="Courier New" w:hint="default"/>
+        <w:sz w:val="20"/>
+      </w:rPr>
+    </w:lvl>
+    <w:lvl w:ilvl="2" w:tentative="1">
+      <w:start w:val="1"/>
+      <w:numFmt w:val="bullet"/>
+      <w:lvlText w:val=""/>
+      <w:lvlJc w:val="left"/>
+      <w:pPr>
+        <w:tabs>
+          <w:tab w:val="num" w:pos="2160"/>
+        </w:tabs>
+        <w:ind w:left="2160" w:hanging="360"/>
+      </w:pPr>
+      <w:rPr>
+        <w:rFonts w:ascii="Wingdings" w:hAnsi="Wingdings" w:hint="default"/>
+        <w:sz w:val="20"/>
+      </w:rPr>
+    </w:lvl>
+    <w:lvl w:ilvl="3" w:tentative="1">
+      <w:start w:val="1"/>
+      <w:numFmt w:val="bullet"/>
+      <w:lvlText w:val=""/>
+      <w:lvlJc w:val="left"/>
+      <w:pPr>
+        <w:tabs>
+          <w:tab w:val="num" w:pos="2880"/>
+        </w:tabs>
+        <w:ind w:left="2880" w:hanging="360"/>
+      </w:pPr>
+      <w:rPr>
+        <w:rFonts w:ascii="Wingdings" w:hAnsi="Wingdings" w:hint="default"/>
+        <w:sz w:val="20"/>
+      </w:rPr>
+    </w:lvl>
+    <w:lvl w:ilvl="4" w:tentative="1">
+      <w:start w:val="1"/>
+      <w:numFmt w:val="bullet"/>
+      <w:lvlText w:val=""/>
+      <w:lvlJc w:val="left"/>
+      <w:pPr>
+        <w:tabs>
+          <w:tab w:val="num" w:pos="3600"/>
+        </w:tabs>
+        <w:ind w:left="3600" w:hanging="360"/>
+      </w:pPr>
+      <w:rPr>
+        <w:rFonts w:ascii="Wingdings" w:hAnsi="Wingdings" w:hint="default"/>
+        <w:sz w:val="20"/>
+      </w:rPr>
+    </w:lvl>
+    <w:lvl w:ilvl="5" w:tentative="1">
+      <w:start w:val="1"/>
+      <w:numFmt w:val="bullet"/>
+      <w:lvlText w:val=""/>
+      <w:lvlJc w:val="left"/>
+      <w:pPr>
+        <w:tabs>
+          <w:tab w:val="num" w:pos="4320"/>
+        </w:tabs>
+        <w:ind w:left="4320" w:hanging="360"/>
+      </w:pPr>
+      <w:rPr>
+        <w:rFonts w:ascii="Wingdings" w:hAnsi="Wingdings" w:hint="default"/>
+        <w:sz w:val="20"/>
+      </w:rPr>
+    </w:lvl>
+    <w:lvl w:ilvl="6" w:tentative="1">
+      <w:start w:val="1"/>
+      <w:numFmt w:val="bullet"/>
+      <w:lvlText w:val=""/>
+      <w:lvlJc w:val="left"/>
+      <w:pPr>
+        <w:tabs>
+          <w:tab w:val="num" w:pos="5040"/>
+        </w:tabs>
+        <w:ind w:left="5040" w:hanging="360"/>
+      </w:pPr>
+      <w:rPr>
+        <w:rFonts w:ascii="Wingdings" w:hAnsi="Wingdings" w:hint="default"/>
+        <w:sz w:val="20"/>
+      </w:rPr>
+    </w:lvl>
+    <w:lvl w:ilvl="7" w:tentative="1">
+      <w:start w:val="1"/>
+      <w:numFmt w:val="bullet"/>
+      <w:lvlText w:val=""/>
+      <w:lvlJc w:val="left"/>
+      <w:pPr>
+        <w:tabs>
+          <w:tab w:val="num" w:pos="5760"/>
+        </w:tabs>
+        <w:ind w:left="5760" w:hanging="360"/>
+      </w:pPr>
+      <w:rPr>
+        <w:rFonts w:ascii="Wingdings" w:hAnsi="Wingdings" w:hint="default"/>
+        <w:sz w:val="20"/>
+      </w:rPr>
+    </w:lvl>
+    <w:lvl w:ilvl="8" w:tentative="1">
+      <w:start w:val="1"/>
+      <w:numFmt w:val="bullet"/>
+      <w:lvlText w:val=""/>
+      <w:lvlJc w:val="left"/>
+      <w:pPr>
+        <w:tabs>
+          <w:tab w:val="num" w:pos="6480"/>
+        </w:tabs>
+        <w:ind w:left="6480" w:hanging="360"/>
+      </w:pPr>
+      <w:rPr>
+        <w:rFonts w:ascii="Wingdings" w:hAnsi="Wingdings" w:hint="default"/>
+        <w:sz w:val="20"/>
+      </w:rPr>
+    </w:lvl>
+  </w:abstractNum>
+  <w:abstractNum w:abstractNumId="3" w15:restartNumberingAfterBreak="0">
     <w:nsid w:val="34722E64"/>
     <w:multiLevelType w:val="hybridMultilevel"/>
     <w:tmpl w:val="17D46960"/>
@@ -897,7 +2441,305 @@
       </w:rPr>
     </w:lvl>
   </w:abstractNum>
-  <w:abstractNum w:abstractNumId="2" w15:restartNumberingAfterBreak="0">
+  <w:abstractNum w:abstractNumId="4" w15:restartNumberingAfterBreak="0">
+    <w:nsid w:val="39327CB2"/>
+    <w:multiLevelType w:val="multilevel"/>
+    <w:tmpl w:val="FA38E9A6"/>
+    <w:lvl w:ilvl="0">
+      <w:start w:val="1"/>
+      <w:numFmt w:val="bullet"/>
+      <w:lvlText w:val=""/>
+      <w:lvlJc w:val="left"/>
+      <w:pPr>
+        <w:tabs>
+          <w:tab w:val="num" w:pos="720"/>
+        </w:tabs>
+        <w:ind w:left="720" w:hanging="360"/>
+      </w:pPr>
+      <w:rPr>
+        <w:rFonts w:ascii="Symbol" w:hAnsi="Symbol" w:hint="default"/>
+        <w:sz w:val="20"/>
+      </w:rPr>
+    </w:lvl>
+    <w:lvl w:ilvl="1" w:tentative="1">
+      <w:start w:val="1"/>
+      <w:numFmt w:val="bullet"/>
+      <w:lvlText w:val="o"/>
+      <w:lvlJc w:val="left"/>
+      <w:pPr>
+        <w:tabs>
+          <w:tab w:val="num" w:pos="1440"/>
+        </w:tabs>
+        <w:ind w:left="1440" w:hanging="360"/>
+      </w:pPr>
+      <w:rPr>
+        <w:rFonts w:ascii="Courier New" w:hAnsi="Courier New" w:hint="default"/>
+        <w:sz w:val="20"/>
+      </w:rPr>
+    </w:lvl>
+    <w:lvl w:ilvl="2" w:tentative="1">
+      <w:start w:val="1"/>
+      <w:numFmt w:val="bullet"/>
+      <w:lvlText w:val=""/>
+      <w:lvlJc w:val="left"/>
+      <w:pPr>
+        <w:tabs>
+          <w:tab w:val="num" w:pos="2160"/>
+        </w:tabs>
+        <w:ind w:left="2160" w:hanging="360"/>
+      </w:pPr>
+      <w:rPr>
+        <w:rFonts w:ascii="Wingdings" w:hAnsi="Wingdings" w:hint="default"/>
+        <w:sz w:val="20"/>
+      </w:rPr>
+    </w:lvl>
+    <w:lvl w:ilvl="3" w:tentative="1">
+      <w:start w:val="1"/>
+      <w:numFmt w:val="bullet"/>
+      <w:lvlText w:val=""/>
+      <w:lvlJc w:val="left"/>
+      <w:pPr>
+        <w:tabs>
+          <w:tab w:val="num" w:pos="2880"/>
+        </w:tabs>
+        <w:ind w:left="2880" w:hanging="360"/>
+      </w:pPr>
+      <w:rPr>
+        <w:rFonts w:ascii="Wingdings" w:hAnsi="Wingdings" w:hint="default"/>
+        <w:sz w:val="20"/>
+      </w:rPr>
+    </w:lvl>
+    <w:lvl w:ilvl="4" w:tentative="1">
+      <w:start w:val="1"/>
+      <w:numFmt w:val="bullet"/>
+      <w:lvlText w:val=""/>
+      <w:lvlJc w:val="left"/>
+      <w:pPr>
+        <w:tabs>
+          <w:tab w:val="num" w:pos="3600"/>
+        </w:tabs>
+        <w:ind w:left="3600" w:hanging="360"/>
+      </w:pPr>
+      <w:rPr>
+        <w:rFonts w:ascii="Wingdings" w:hAnsi="Wingdings" w:hint="default"/>
+        <w:sz w:val="20"/>
+      </w:rPr>
+    </w:lvl>
+    <w:lvl w:ilvl="5" w:tentative="1">
+      <w:start w:val="1"/>
+      <w:numFmt w:val="bullet"/>
+      <w:lvlText w:val=""/>
+      <w:lvlJc w:val="left"/>
+      <w:pPr>
+        <w:tabs>
+          <w:tab w:val="num" w:pos="4320"/>
+        </w:tabs>
+        <w:ind w:left="4320" w:hanging="360"/>
+      </w:pPr>
+      <w:rPr>
+        <w:rFonts w:ascii="Wingdings" w:hAnsi="Wingdings" w:hint="default"/>
+        <w:sz w:val="20"/>
+      </w:rPr>
+    </w:lvl>
+    <w:lvl w:ilvl="6" w:tentative="1">
+      <w:start w:val="1"/>
+      <w:numFmt w:val="bullet"/>
+      <w:lvlText w:val=""/>
+      <w:lvlJc w:val="left"/>
+      <w:pPr>
+        <w:tabs>
+          <w:tab w:val="num" w:pos="5040"/>
+        </w:tabs>
+        <w:ind w:left="5040" w:hanging="360"/>
+      </w:pPr>
+      <w:rPr>
+        <w:rFonts w:ascii="Wingdings" w:hAnsi="Wingdings" w:hint="default"/>
+        <w:sz w:val="20"/>
+      </w:rPr>
+    </w:lvl>
+    <w:lvl w:ilvl="7" w:tentative="1">
+      <w:start w:val="1"/>
+      <w:numFmt w:val="bullet"/>
+      <w:lvlText w:val=""/>
+      <w:lvlJc w:val="left"/>
+      <w:pPr>
+        <w:tabs>
+          <w:tab w:val="num" w:pos="5760"/>
+        </w:tabs>
+        <w:ind w:left="5760" w:hanging="360"/>
+      </w:pPr>
+      <w:rPr>
+        <w:rFonts w:ascii="Wingdings" w:hAnsi="Wingdings" w:hint="default"/>
+        <w:sz w:val="20"/>
+      </w:rPr>
+    </w:lvl>
+    <w:lvl w:ilvl="8" w:tentative="1">
+      <w:start w:val="1"/>
+      <w:numFmt w:val="bullet"/>
+      <w:lvlText w:val=""/>
+      <w:lvlJc w:val="left"/>
+      <w:pPr>
+        <w:tabs>
+          <w:tab w:val="num" w:pos="6480"/>
+        </w:tabs>
+        <w:ind w:left="6480" w:hanging="360"/>
+      </w:pPr>
+      <w:rPr>
+        <w:rFonts w:ascii="Wingdings" w:hAnsi="Wingdings" w:hint="default"/>
+        <w:sz w:val="20"/>
+      </w:rPr>
+    </w:lvl>
+  </w:abstractNum>
+  <w:abstractNum w:abstractNumId="5" w15:restartNumberingAfterBreak="0">
+    <w:nsid w:val="49BD1E9B"/>
+    <w:multiLevelType w:val="multilevel"/>
+    <w:tmpl w:val="974A579A"/>
+    <w:lvl w:ilvl="0">
+      <w:start w:val="1"/>
+      <w:numFmt w:val="bullet"/>
+      <w:lvlText w:val=""/>
+      <w:lvlJc w:val="left"/>
+      <w:pPr>
+        <w:tabs>
+          <w:tab w:val="num" w:pos="720"/>
+        </w:tabs>
+        <w:ind w:left="720" w:hanging="360"/>
+      </w:pPr>
+      <w:rPr>
+        <w:rFonts w:ascii="Symbol" w:hAnsi="Symbol" w:hint="default"/>
+        <w:sz w:val="20"/>
+      </w:rPr>
+    </w:lvl>
+    <w:lvl w:ilvl="1" w:tentative="1">
+      <w:start w:val="1"/>
+      <w:numFmt w:val="bullet"/>
+      <w:lvlText w:val="o"/>
+      <w:lvlJc w:val="left"/>
+      <w:pPr>
+        <w:tabs>
+          <w:tab w:val="num" w:pos="1440"/>
+        </w:tabs>
+        <w:ind w:left="1440" w:hanging="360"/>
+      </w:pPr>
+      <w:rPr>
+        <w:rFonts w:ascii="Courier New" w:hAnsi="Courier New" w:hint="default"/>
+        <w:sz w:val="20"/>
+      </w:rPr>
+    </w:lvl>
+    <w:lvl w:ilvl="2" w:tentative="1">
+      <w:start w:val="1"/>
+      <w:numFmt w:val="bullet"/>
+      <w:lvlText w:val=""/>
+      <w:lvlJc w:val="left"/>
+      <w:pPr>
+        <w:tabs>
+          <w:tab w:val="num" w:pos="2160"/>
+        </w:tabs>
+        <w:ind w:left="2160" w:hanging="360"/>
+      </w:pPr>
+      <w:rPr>
+        <w:rFonts w:ascii="Wingdings" w:hAnsi="Wingdings" w:hint="default"/>
+        <w:sz w:val="20"/>
+      </w:rPr>
+    </w:lvl>
+    <w:lvl w:ilvl="3" w:tentative="1">
+      <w:start w:val="1"/>
+      <w:numFmt w:val="bullet"/>
+      <w:lvlText w:val=""/>
+      <w:lvlJc w:val="left"/>
+      <w:pPr>
+        <w:tabs>
+          <w:tab w:val="num" w:pos="2880"/>
+        </w:tabs>
+        <w:ind w:left="2880" w:hanging="360"/>
+      </w:pPr>
+      <w:rPr>
+        <w:rFonts w:ascii="Wingdings" w:hAnsi="Wingdings" w:hint="default"/>
+        <w:sz w:val="20"/>
+      </w:rPr>
+    </w:lvl>
+    <w:lvl w:ilvl="4" w:tentative="1">
+      <w:start w:val="1"/>
+      <w:numFmt w:val="bullet"/>
+      <w:lvlText w:val=""/>
+      <w:lvlJc w:val="left"/>
+      <w:pPr>
+        <w:tabs>
+          <w:tab w:val="num" w:pos="3600"/>
+        </w:tabs>
+        <w:ind w:left="3600" w:hanging="360"/>
+      </w:pPr>
+      <w:rPr>
+        <w:rFonts w:ascii="Wingdings" w:hAnsi="Wingdings" w:hint="default"/>
+        <w:sz w:val="20"/>
+      </w:rPr>
+    </w:lvl>
+    <w:lvl w:ilvl="5" w:tentative="1">
+      <w:start w:val="1"/>
+      <w:numFmt w:val="bullet"/>
+      <w:lvlText w:val=""/>
+      <w:lvlJc w:val="left"/>
+      <w:pPr>
+        <w:tabs>
+          <w:tab w:val="num" w:pos="4320"/>
+        </w:tabs>
+        <w:ind w:left="4320" w:hanging="360"/>
+      </w:pPr>
+      <w:rPr>
+        <w:rFonts w:ascii="Wingdings" w:hAnsi="Wingdings" w:hint="default"/>
+        <w:sz w:val="20"/>
+      </w:rPr>
+    </w:lvl>
+    <w:lvl w:ilvl="6" w:tentative="1">
+      <w:start w:val="1"/>
+      <w:numFmt w:val="bullet"/>
+      <w:lvlText w:val=""/>
+      <w:lvlJc w:val="left"/>
+      <w:pPr>
+        <w:tabs>
+          <w:tab w:val="num" w:pos="5040"/>
+        </w:tabs>
+        <w:ind w:left="5040" w:hanging="360"/>
+      </w:pPr>
+      <w:rPr>
+        <w:rFonts w:ascii="Wingdings" w:hAnsi="Wingdings" w:hint="default"/>
+        <w:sz w:val="20"/>
+      </w:rPr>
+    </w:lvl>
+    <w:lvl w:ilvl="7" w:tentative="1">
+      <w:start w:val="1"/>
+      <w:numFmt w:val="bullet"/>
+      <w:lvlText w:val=""/>
+      <w:lvlJc w:val="left"/>
+      <w:pPr>
+        <w:tabs>
+          <w:tab w:val="num" w:pos="5760"/>
+        </w:tabs>
+        <w:ind w:left="5760" w:hanging="360"/>
+      </w:pPr>
+      <w:rPr>
+        <w:rFonts w:ascii="Wingdings" w:hAnsi="Wingdings" w:hint="default"/>
+        <w:sz w:val="20"/>
+      </w:rPr>
+    </w:lvl>
+    <w:lvl w:ilvl="8" w:tentative="1">
+      <w:start w:val="1"/>
+      <w:numFmt w:val="bullet"/>
+      <w:lvlText w:val=""/>
+      <w:lvlJc w:val="left"/>
+      <w:pPr>
+        <w:tabs>
+          <w:tab w:val="num" w:pos="6480"/>
+        </w:tabs>
+        <w:ind w:left="6480" w:hanging="360"/>
+      </w:pPr>
+      <w:rPr>
+        <w:rFonts w:ascii="Wingdings" w:hAnsi="Wingdings" w:hint="default"/>
+        <w:sz w:val="20"/>
+      </w:rPr>
+    </w:lvl>
+  </w:abstractNum>
+  <w:abstractNum w:abstractNumId="6" w15:restartNumberingAfterBreak="0">
     <w:nsid w:val="49CA1CC2"/>
     <w:multiLevelType w:val="hybridMultilevel"/>
     <w:tmpl w:val="116016A8"/>
@@ -1010,7 +2852,156 @@
       </w:rPr>
     </w:lvl>
   </w:abstractNum>
-  <w:abstractNum w:abstractNumId="3" w15:restartNumberingAfterBreak="0">
+  <w:abstractNum w:abstractNumId="7" w15:restartNumberingAfterBreak="0">
+    <w:nsid w:val="64711B84"/>
+    <w:multiLevelType w:val="multilevel"/>
+    <w:tmpl w:val="8DE87270"/>
+    <w:lvl w:ilvl="0">
+      <w:start w:val="1"/>
+      <w:numFmt w:val="bullet"/>
+      <w:lvlText w:val=""/>
+      <w:lvlJc w:val="left"/>
+      <w:pPr>
+        <w:tabs>
+          <w:tab w:val="num" w:pos="720"/>
+        </w:tabs>
+        <w:ind w:left="720" w:hanging="360"/>
+      </w:pPr>
+      <w:rPr>
+        <w:rFonts w:ascii="Symbol" w:hAnsi="Symbol" w:hint="default"/>
+        <w:sz w:val="20"/>
+      </w:rPr>
+    </w:lvl>
+    <w:lvl w:ilvl="1" w:tentative="1">
+      <w:start w:val="1"/>
+      <w:numFmt w:val="bullet"/>
+      <w:lvlText w:val="o"/>
+      <w:lvlJc w:val="left"/>
+      <w:pPr>
+        <w:tabs>
+          <w:tab w:val="num" w:pos="1440"/>
+        </w:tabs>
+        <w:ind w:left="1440" w:hanging="360"/>
+      </w:pPr>
+      <w:rPr>
+        <w:rFonts w:ascii="Courier New" w:hAnsi="Courier New" w:hint="default"/>
+        <w:sz w:val="20"/>
+      </w:rPr>
+    </w:lvl>
+    <w:lvl w:ilvl="2" w:tentative="1">
+      <w:start w:val="1"/>
+      <w:numFmt w:val="bullet"/>
+      <w:lvlText w:val=""/>
+      <w:lvlJc w:val="left"/>
+      <w:pPr>
+        <w:tabs>
+          <w:tab w:val="num" w:pos="2160"/>
+        </w:tabs>
+        <w:ind w:left="2160" w:hanging="360"/>
+      </w:pPr>
+      <w:rPr>
+        <w:rFonts w:ascii="Wingdings" w:hAnsi="Wingdings" w:hint="default"/>
+        <w:sz w:val="20"/>
+      </w:rPr>
+    </w:lvl>
+    <w:lvl w:ilvl="3" w:tentative="1">
+      <w:start w:val="1"/>
+      <w:numFmt w:val="bullet"/>
+      <w:lvlText w:val=""/>
+      <w:lvlJc w:val="left"/>
+      <w:pPr>
+        <w:tabs>
+          <w:tab w:val="num" w:pos="2880"/>
+        </w:tabs>
+        <w:ind w:left="2880" w:hanging="360"/>
+      </w:pPr>
+      <w:rPr>
+        <w:rFonts w:ascii="Wingdings" w:hAnsi="Wingdings" w:hint="default"/>
+        <w:sz w:val="20"/>
+      </w:rPr>
+    </w:lvl>
+    <w:lvl w:ilvl="4" w:tentative="1">
+      <w:start w:val="1"/>
+      <w:numFmt w:val="bullet"/>
+      <w:lvlText w:val=""/>
+      <w:lvlJc w:val="left"/>
+      <w:pPr>
+        <w:tabs>
+          <w:tab w:val="num" w:pos="3600"/>
+        </w:tabs>
+        <w:ind w:left="3600" w:hanging="360"/>
+      </w:pPr>
+      <w:rPr>
+        <w:rFonts w:ascii="Wingdings" w:hAnsi="Wingdings" w:hint="default"/>
+        <w:sz w:val="20"/>
+      </w:rPr>
+    </w:lvl>
+    <w:lvl w:ilvl="5" w:tentative="1">
+      <w:start w:val="1"/>
+      <w:numFmt w:val="bullet"/>
+      <w:lvlText w:val=""/>
+      <w:lvlJc w:val="left"/>
+      <w:pPr>
+        <w:tabs>
+          <w:tab w:val="num" w:pos="4320"/>
+        </w:tabs>
+        <w:ind w:left="4320" w:hanging="360"/>
+      </w:pPr>
+      <w:rPr>
+        <w:rFonts w:ascii="Wingdings" w:hAnsi="Wingdings" w:hint="default"/>
+        <w:sz w:val="20"/>
+      </w:rPr>
+    </w:lvl>
+    <w:lvl w:ilvl="6" w:tentative="1">
+      <w:start w:val="1"/>
+      <w:numFmt w:val="bullet"/>
+      <w:lvlText w:val=""/>
+      <w:lvlJc w:val="left"/>
+      <w:pPr>
+        <w:tabs>
+          <w:tab w:val="num" w:pos="5040"/>
+        </w:tabs>
+        <w:ind w:left="5040" w:hanging="360"/>
+      </w:pPr>
+      <w:rPr>
+        <w:rFonts w:ascii="Wingdings" w:hAnsi="Wingdings" w:hint="default"/>
+        <w:sz w:val="20"/>
+      </w:rPr>
+    </w:lvl>
+    <w:lvl w:ilvl="7" w:tentative="1">
+      <w:start w:val="1"/>
+      <w:numFmt w:val="bullet"/>
+      <w:lvlText w:val=""/>
+      <w:lvlJc w:val="left"/>
+      <w:pPr>
+        <w:tabs>
+          <w:tab w:val="num" w:pos="5760"/>
+        </w:tabs>
+        <w:ind w:left="5760" w:hanging="360"/>
+      </w:pPr>
+      <w:rPr>
+        <w:rFonts w:ascii="Wingdings" w:hAnsi="Wingdings" w:hint="default"/>
+        <w:sz w:val="20"/>
+      </w:rPr>
+    </w:lvl>
+    <w:lvl w:ilvl="8" w:tentative="1">
+      <w:start w:val="1"/>
+      <w:numFmt w:val="bullet"/>
+      <w:lvlText w:val=""/>
+      <w:lvlJc w:val="left"/>
+      <w:pPr>
+        <w:tabs>
+          <w:tab w:val="num" w:pos="6480"/>
+        </w:tabs>
+        <w:ind w:left="6480" w:hanging="360"/>
+      </w:pPr>
+      <w:rPr>
+        <w:rFonts w:ascii="Wingdings" w:hAnsi="Wingdings" w:hint="default"/>
+        <w:sz w:val="20"/>
+      </w:rPr>
+    </w:lvl>
+  </w:abstractNum>
+  <w:abstractNum w:abstractNumId="8" w15:restartNumberingAfterBreak="0">
     <w:nsid w:val="64FD7A0A"/>
     <w:multiLevelType w:val="hybridMultilevel"/>
     <w:tmpl w:val="85AEEF6C"/>
@@ -1097,16 +3088,31 @@
     </w:lvl>
   </w:abstractNum>
   <w:num w:numId="1">
-    <w:abstractNumId w:val="1"/>
+    <w:abstractNumId w:val="3"/>
   </w:num>
   <w:num w:numId="2">
-    <w:abstractNumId w:val="3"/>
+    <w:abstractNumId w:val="8"/>
   </w:num>
   <w:num w:numId="3">
-    <w:abstractNumId w:val="2"/>
+    <w:abstractNumId w:val="6"/>
   </w:num>
   <w:num w:numId="4">
     <w:abstractNumId w:val="0"/>
+  </w:num>
+  <w:num w:numId="5">
+    <w:abstractNumId w:val="7"/>
+  </w:num>
+  <w:num w:numId="6">
+    <w:abstractNumId w:val="5"/>
+  </w:num>
+  <w:num w:numId="7">
+    <w:abstractNumId w:val="2"/>
+  </w:num>
+  <w:num w:numId="8">
+    <w:abstractNumId w:val="4"/>
+  </w:num>
+  <w:num w:numId="9">
+    <w:abstractNumId w:val="1"/>
   </w:num>
 </w:numbering>
 </file>
@@ -1510,6 +3516,27 @@
     <w:name w:val="Normal"/>
     <w:qFormat/>
   </w:style>
+  <w:style w:type="paragraph" w:styleId="Heading1">
+    <w:name w:val="heading 1"/>
+    <w:basedOn w:val="Normal"/>
+    <w:next w:val="Normal"/>
+    <w:link w:val="Heading1Char"/>
+    <w:uiPriority w:val="9"/>
+    <w:qFormat/>
+    <w:rsid w:val="008E06FA"/>
+    <w:pPr>
+      <w:keepNext/>
+      <w:keepLines/>
+      <w:spacing w:before="240" w:after="0"/>
+      <w:outlineLvl w:val="0"/>
+    </w:pPr>
+    <w:rPr>
+      <w:rFonts w:asciiTheme="majorHAnsi" w:eastAsiaTheme="majorEastAsia" w:hAnsiTheme="majorHAnsi" w:cstheme="majorBidi"/>
+      <w:color w:val="2F5496" w:themeColor="accent1" w:themeShade="BF"/>
+      <w:sz w:val="32"/>
+      <w:szCs w:val="32"/>
+    </w:rPr>
+  </w:style>
   <w:style w:type="paragraph" w:styleId="Heading2">
     <w:name w:val="heading 2"/>
     <w:basedOn w:val="Normal"/>
@@ -1527,6 +3554,29 @@
       <w:bCs/>
       <w:sz w:val="36"/>
       <w:szCs w:val="36"/>
+    </w:rPr>
+  </w:style>
+  <w:style w:type="paragraph" w:styleId="Heading4">
+    <w:name w:val="heading 4"/>
+    <w:basedOn w:val="Normal"/>
+    <w:next w:val="Normal"/>
+    <w:link w:val="Heading4Char"/>
+    <w:uiPriority w:val="9"/>
+    <w:semiHidden/>
+    <w:unhideWhenUsed/>
+    <w:qFormat/>
+    <w:rsid w:val="008E06FA"/>
+    <w:pPr>
+      <w:keepNext/>
+      <w:keepLines/>
+      <w:spacing w:before="40" w:after="0"/>
+      <w:outlineLvl w:val="3"/>
+    </w:pPr>
+    <w:rPr>
+      <w:rFonts w:asciiTheme="majorHAnsi" w:eastAsiaTheme="majorEastAsia" w:hAnsiTheme="majorHAnsi" w:cstheme="majorBidi"/>
+      <w:i/>
+      <w:iCs/>
+      <w:color w:val="2F5496" w:themeColor="accent1" w:themeShade="BF"/>
     </w:rPr>
   </w:style>
   <w:style w:type="character" w:default="1" w:styleId="DefaultParagraphFont">
@@ -1663,6 +3713,33 @@
     <w:link w:val="Footer"/>
     <w:uiPriority w:val="99"/>
     <w:rsid w:val="003312CE"/>
+  </w:style>
+  <w:style w:type="character" w:customStyle="1" w:styleId="Heading1Char">
+    <w:name w:val="Heading 1 Char"/>
+    <w:basedOn w:val="DefaultParagraphFont"/>
+    <w:link w:val="Heading1"/>
+    <w:uiPriority w:val="9"/>
+    <w:rsid w:val="008E06FA"/>
+    <w:rPr>
+      <w:rFonts w:asciiTheme="majorHAnsi" w:eastAsiaTheme="majorEastAsia" w:hAnsiTheme="majorHAnsi" w:cstheme="majorBidi"/>
+      <w:color w:val="2F5496" w:themeColor="accent1" w:themeShade="BF"/>
+      <w:sz w:val="32"/>
+      <w:szCs w:val="32"/>
+    </w:rPr>
+  </w:style>
+  <w:style w:type="character" w:customStyle="1" w:styleId="Heading4Char">
+    <w:name w:val="Heading 4 Char"/>
+    <w:basedOn w:val="DefaultParagraphFont"/>
+    <w:link w:val="Heading4"/>
+    <w:uiPriority w:val="9"/>
+    <w:semiHidden/>
+    <w:rsid w:val="008E06FA"/>
+    <w:rPr>
+      <w:rFonts w:asciiTheme="majorHAnsi" w:eastAsiaTheme="majorEastAsia" w:hAnsiTheme="majorHAnsi" w:cstheme="majorBidi"/>
+      <w:i/>
+      <w:iCs/>
+      <w:color w:val="2F5496" w:themeColor="accent1" w:themeShade="BF"/>
+    </w:rPr>
   </w:style>
 </w:styles>
 </file>

</xml_diff>

<commit_message>
updated user permissions document
</commit_message>
<xml_diff>
--- a/UI/userPermissions.docx
+++ b/UI/userPermissions.docx
@@ -34,8 +34,6 @@
           <w:szCs w:val="23"/>
         </w:rPr>
       </w:pPr>
-      <w:bookmarkStart w:id="0" w:name="_GoBack"/>
-      <w:bookmarkEnd w:id="0"/>
     </w:p>
     <w:p>
       <w:pPr>
@@ -544,41 +542,53 @@
     </w:p>
     <w:p>
       <w:pPr>
-        <w:pStyle w:val="NormalWeb"/>
-        <w:shd w:val="clear" w:color="auto" w:fill="FFFFFF"/>
-        <w:spacing w:before="240" w:beforeAutospacing="0" w:after="240" w:afterAutospacing="0"/>
-        <w:rPr>
-          <w:color w:val="212529"/>
-        </w:rPr>
-      </w:pPr>
-    </w:p>
-    <w:p>
-      <w:pPr>
-        <w:pStyle w:val="NormalWeb"/>
-        <w:shd w:val="clear" w:color="auto" w:fill="FFFFFF"/>
-        <w:spacing w:before="240" w:beforeAutospacing="0" w:after="240" w:afterAutospacing="0"/>
-        <w:rPr>
-          <w:color w:val="212529"/>
-        </w:rPr>
-      </w:pPr>
-    </w:p>
-    <w:p>
-      <w:pPr>
         <w:pStyle w:val="Heading1"/>
         <w:shd w:val="clear" w:color="auto" w:fill="FFFFFF"/>
-        <w:rPr>
-          <w:rFonts w:ascii="Arial" w:hAnsi="Arial" w:cs="Arial"/>
-          <w:color w:val="202124"/>
-        </w:rPr>
-      </w:pPr>
-      <w:r>
         <w:rPr>
           <w:rFonts w:ascii="Arial" w:hAnsi="Arial" w:cs="Arial"/>
           <w:b/>
           <w:bCs/>
           <w:color w:val="202124"/>
         </w:rPr>
+      </w:pPr>
+      <w:r>
+        <w:rPr>
+          <w:rFonts w:ascii="Times New Roman" w:hAnsi="Times New Roman" w:cs="Times New Roman"/>
+          <w:color w:val="202124"/>
+          <w:sz w:val="28"/>
+          <w:szCs w:val="28"/>
+        </w:rPr>
         <w:lastRenderedPageBreak/>
+        <w:t>To add the</w:t>
+      </w:r>
+      <w:r>
+        <w:rPr>
+          <w:rFonts w:ascii="Times New Roman" w:hAnsi="Times New Roman" w:cs="Times New Roman"/>
+          <w:color w:val="202124"/>
+          <w:sz w:val="28"/>
+          <w:szCs w:val="28"/>
+        </w:rPr>
+        <w:t xml:space="preserve"> permissions to the developer or users you can use the following guidelines.</w:t>
+      </w:r>
+      <w:bookmarkStart w:id="0" w:name="_GoBack"/>
+      <w:bookmarkEnd w:id="0"/>
+    </w:p>
+    <w:p>
+      <w:pPr>
+        <w:pStyle w:val="Heading1"/>
+        <w:shd w:val="clear" w:color="auto" w:fill="FFFFFF"/>
+        <w:rPr>
+          <w:rFonts w:ascii="Arial" w:hAnsi="Arial" w:cs="Arial"/>
+          <w:color w:val="202124"/>
+        </w:rPr>
+      </w:pPr>
+      <w:r>
+        <w:rPr>
+          <w:rFonts w:ascii="Arial" w:hAnsi="Arial" w:cs="Arial"/>
+          <w:b/>
+          <w:bCs/>
+          <w:color w:val="202124"/>
+        </w:rPr>
         <w:t>Add developer account users &amp; manage permissions</w:t>
       </w:r>
     </w:p>
@@ -1377,6 +1387,7 @@
           <w:sz w:val="21"/>
           <w:szCs w:val="21"/>
         </w:rPr>
+        <w:lastRenderedPageBreak/>
         <w:t>Sign in to your </w:t>
       </w:r>
       <w:hyperlink r:id="rId10" w:tgtFrame="_blank" w:history="1">
@@ -1558,7 +1569,6 @@
           <w:sz w:val="21"/>
           <w:szCs w:val="21"/>
         </w:rPr>
-        <w:lastRenderedPageBreak/>
         <w:t>To add a user, select </w:t>
       </w:r>
       <w:r>
@@ -3624,7 +3634,6 @@
     <w:name w:val="Normal (Web)"/>
     <w:basedOn w:val="Normal"/>
     <w:uiPriority w:val="99"/>
-    <w:semiHidden/>
     <w:unhideWhenUsed/>
     <w:rsid w:val="008C61CB"/>
     <w:pPr>

</xml_diff>